<commit_message>
lab 9 - 12 fixes
</commit_message>
<xml_diff>
--- a/lang/10/БПИ22-02. Трифонов. Лаб. № 10.docx
+++ b/lang/10/БПИ22-02. Трифонов. Лаб. № 10.docx
@@ -772,10 +772,7 @@
     </w:p>
     <w:p>
       <w:r>
-        <w:t>Изучение основных средств языка программирования Python, необходимых для обработки произвольного текста</w:t>
-      </w:r>
-      <w:r>
-        <w:t>.</w:t>
+        <w:t>Изучение основных средств языка программирования Python, необходимых для обработки произвольного текста.</w:t>
       </w:r>
     </w:p>
     <w:p>
@@ -986,27 +983,49 @@
       </w:pPr>
     </w:p>
     <w:p>
-      <w:r>
+      <w:pPr>
+        <w:rPr>
+          <w:b/>
+          <w:bCs/>
+        </w:rPr>
+      </w:pPr>
+      <w:r>
+        <w:rPr>
+          <w:b/>
+          <w:bCs/>
+        </w:rPr>
         <w:t xml:space="preserve">Содержимое файла </w:t>
       </w:r>
       <w:r>
         <w:rPr>
+          <w:b/>
+          <w:bCs/>
           <w:lang w:val="en-US"/>
         </w:rPr>
         <w:t>main</w:t>
       </w:r>
       <w:r>
+        <w:rPr>
+          <w:b/>
+          <w:bCs/>
+        </w:rPr>
         <w:t>.</w:t>
       </w:r>
       <w:proofErr w:type="spellStart"/>
       <w:r>
         <w:rPr>
+          <w:b/>
+          <w:bCs/>
           <w:lang w:val="en-US"/>
         </w:rPr>
         <w:t>py</w:t>
       </w:r>
       <w:proofErr w:type="spellEnd"/>
       <w:r>
+        <w:rPr>
+          <w:b/>
+          <w:bCs/>
+        </w:rPr>
         <w:t>:</w:t>
       </w:r>
     </w:p>
@@ -1181,195 +1200,477 @@
           <w:color w:val="F7F1FF"/>
           <w:sz w:val="21"/>
           <w:szCs w:val="21"/>
+          <w:lang w:val="en-US" w:eastAsia="ru-RU"/>
+        </w:rPr>
+      </w:pPr>
+      <w:r>
+        <w:rPr>
+          <w:rFonts w:ascii="Consolas" w:hAnsi="Consolas"/>
+          <w:color w:val="F7F1FF"/>
+          <w:sz w:val="21"/>
+          <w:szCs w:val="21"/>
+          <w:lang w:val="en-US" w:eastAsia="ru-RU"/>
+        </w:rPr>
+        <w:t xml:space="preserve">    s </w:t>
+      </w:r>
+      <w:r>
+        <w:rPr>
+          <w:rFonts w:ascii="Consolas" w:hAnsi="Consolas"/>
+          <w:color w:val="FC618D"/>
+          <w:sz w:val="21"/>
+          <w:szCs w:val="21"/>
+          <w:lang w:val="en-US" w:eastAsia="ru-RU"/>
+        </w:rPr>
+        <w:t>=</w:t>
+      </w:r>
+      <w:r>
+        <w:rPr>
+          <w:rFonts w:ascii="Consolas" w:hAnsi="Consolas"/>
+          <w:color w:val="F7F1FF"/>
+          <w:sz w:val="21"/>
+          <w:szCs w:val="21"/>
+          <w:lang w:val="en-US" w:eastAsia="ru-RU"/>
+        </w:rPr>
+        <w:t xml:space="preserve"> </w:t>
+      </w:r>
+      <w:proofErr w:type="gramStart"/>
+      <w:r>
+        <w:rPr>
+          <w:rFonts w:ascii="Consolas" w:hAnsi="Consolas"/>
+          <w:i/>
+          <w:iCs/>
+          <w:color w:val="5AD4E6"/>
+          <w:sz w:val="21"/>
+          <w:szCs w:val="21"/>
+          <w:lang w:val="en-US" w:eastAsia="ru-RU"/>
+        </w:rPr>
+        <w:t>list</w:t>
+      </w:r>
+      <w:r>
+        <w:rPr>
+          <w:rFonts w:ascii="Consolas" w:hAnsi="Consolas"/>
+          <w:color w:val="8B888F"/>
+          <w:sz w:val="21"/>
+          <w:szCs w:val="21"/>
+          <w:lang w:val="en-US" w:eastAsia="ru-RU"/>
+        </w:rPr>
+        <w:t>(</w:t>
+      </w:r>
+      <w:proofErr w:type="gramEnd"/>
+      <w:r>
+        <w:rPr>
+          <w:rFonts w:ascii="Consolas" w:hAnsi="Consolas"/>
+          <w:color w:val="7BD88F"/>
+          <w:sz w:val="21"/>
+          <w:szCs w:val="21"/>
+          <w:lang w:val="en-US" w:eastAsia="ru-RU"/>
+        </w:rPr>
+        <w:t>map</w:t>
+      </w:r>
+      <w:r>
+        <w:rPr>
+          <w:rFonts w:ascii="Consolas" w:hAnsi="Consolas"/>
+          <w:color w:val="8B888F"/>
+          <w:sz w:val="21"/>
+          <w:szCs w:val="21"/>
+          <w:lang w:val="en-US" w:eastAsia="ru-RU"/>
+        </w:rPr>
+        <w:t>(</w:t>
+      </w:r>
+      <w:r>
+        <w:rPr>
+          <w:rFonts w:ascii="Consolas" w:hAnsi="Consolas"/>
+          <w:i/>
+          <w:iCs/>
+          <w:color w:val="5AD4E6"/>
+          <w:sz w:val="21"/>
+          <w:szCs w:val="21"/>
+          <w:lang w:val="en-US" w:eastAsia="ru-RU"/>
+        </w:rPr>
+        <w:t>lambda</w:t>
+      </w:r>
+      <w:r>
+        <w:rPr>
+          <w:rFonts w:ascii="Consolas" w:hAnsi="Consolas"/>
+          <w:color w:val="F7F1FF"/>
+          <w:sz w:val="21"/>
+          <w:szCs w:val="21"/>
+          <w:lang w:val="en-US" w:eastAsia="ru-RU"/>
+        </w:rPr>
+        <w:t xml:space="preserve"> </w:t>
+      </w:r>
+      <w:r>
+        <w:rPr>
+          <w:rFonts w:ascii="Consolas" w:hAnsi="Consolas"/>
+          <w:i/>
+          <w:iCs/>
+          <w:color w:val="FD9353"/>
+          <w:sz w:val="21"/>
+          <w:szCs w:val="21"/>
+          <w:lang w:val="en-US" w:eastAsia="ru-RU"/>
+        </w:rPr>
+        <w:t>i</w:t>
+      </w:r>
+      <w:r>
+        <w:rPr>
+          <w:rFonts w:ascii="Consolas" w:hAnsi="Consolas"/>
+          <w:color w:val="8B888F"/>
+          <w:sz w:val="21"/>
+          <w:szCs w:val="21"/>
+          <w:lang w:val="en-US" w:eastAsia="ru-RU"/>
+        </w:rPr>
+        <w:t>:</w:t>
+      </w:r>
+      <w:r>
+        <w:rPr>
+          <w:rFonts w:ascii="Consolas" w:hAnsi="Consolas"/>
+          <w:color w:val="F7F1FF"/>
+          <w:sz w:val="21"/>
+          <w:szCs w:val="21"/>
+          <w:lang w:val="en-US" w:eastAsia="ru-RU"/>
+        </w:rPr>
+        <w:t xml:space="preserve"> </w:t>
+      </w:r>
+      <w:proofErr w:type="spellStart"/>
+      <w:r>
+        <w:rPr>
+          <w:rFonts w:ascii="Consolas" w:hAnsi="Consolas"/>
+          <w:color w:val="F7F1FF"/>
+          <w:sz w:val="21"/>
+          <w:szCs w:val="21"/>
+          <w:lang w:val="en-US" w:eastAsia="ru-RU"/>
+        </w:rPr>
+        <w:t>i</w:t>
+      </w:r>
+      <w:r>
+        <w:rPr>
+          <w:rFonts w:ascii="Consolas" w:hAnsi="Consolas"/>
+          <w:color w:val="8B888F"/>
+          <w:sz w:val="21"/>
+          <w:szCs w:val="21"/>
+          <w:lang w:val="en-US" w:eastAsia="ru-RU"/>
+        </w:rPr>
+        <w:t>.</w:t>
+      </w:r>
+      <w:r>
+        <w:rPr>
+          <w:rFonts w:ascii="Consolas" w:hAnsi="Consolas"/>
+          <w:color w:val="7BD88F"/>
+          <w:sz w:val="21"/>
+          <w:szCs w:val="21"/>
+          <w:lang w:val="en-US" w:eastAsia="ru-RU"/>
+        </w:rPr>
+        <w:t>strip</w:t>
+      </w:r>
+      <w:proofErr w:type="spellEnd"/>
+      <w:r>
+        <w:rPr>
+          <w:rFonts w:ascii="Consolas" w:hAnsi="Consolas"/>
+          <w:color w:val="8B888F"/>
+          <w:sz w:val="21"/>
+          <w:szCs w:val="21"/>
+          <w:lang w:val="en-US" w:eastAsia="ru-RU"/>
+        </w:rPr>
+        <w:t>("</w:t>
+      </w:r>
+      <w:r>
+        <w:rPr>
+          <w:rFonts w:ascii="Consolas" w:hAnsi="Consolas"/>
+          <w:color w:val="FCE566"/>
+          <w:sz w:val="21"/>
+          <w:szCs w:val="21"/>
+          <w:lang w:val="en-US" w:eastAsia="ru-RU"/>
+        </w:rPr>
+        <w:t>,.:</w:t>
+      </w:r>
+      <w:r>
+        <w:rPr>
+          <w:rFonts w:ascii="Consolas" w:hAnsi="Consolas"/>
+          <w:color w:val="8B888F"/>
+          <w:sz w:val="21"/>
+          <w:szCs w:val="21"/>
+          <w:lang w:val="en-US" w:eastAsia="ru-RU"/>
+        </w:rPr>
+        <w:t>"),</w:t>
+      </w:r>
+      <w:r>
+        <w:rPr>
+          <w:rFonts w:ascii="Consolas" w:hAnsi="Consolas"/>
+          <w:color w:val="F7F1FF"/>
+          <w:sz w:val="21"/>
+          <w:szCs w:val="21"/>
+          <w:lang w:val="en-US" w:eastAsia="ru-RU"/>
+        </w:rPr>
+        <w:t xml:space="preserve"> </w:t>
+      </w:r>
+      <w:r>
+        <w:rPr>
+          <w:rFonts w:ascii="Consolas" w:hAnsi="Consolas"/>
+          <w:color w:val="7BD88F"/>
+          <w:sz w:val="21"/>
+          <w:szCs w:val="21"/>
+          <w:lang w:val="en-US" w:eastAsia="ru-RU"/>
+        </w:rPr>
+        <w:t>input</w:t>
+      </w:r>
+      <w:r>
+        <w:rPr>
+          <w:rFonts w:ascii="Consolas" w:hAnsi="Consolas"/>
+          <w:color w:val="8B888F"/>
+          <w:sz w:val="21"/>
+          <w:szCs w:val="21"/>
+          <w:lang w:val="en-US" w:eastAsia="ru-RU"/>
+        </w:rPr>
+        <w:t>("</w:t>
+      </w:r>
+      <w:r>
+        <w:rPr>
+          <w:rFonts w:ascii="Consolas" w:hAnsi="Consolas"/>
+          <w:color w:val="FCE566"/>
+          <w:sz w:val="21"/>
+          <w:szCs w:val="21"/>
           <w:lang w:eastAsia="ru-RU"/>
         </w:rPr>
-      </w:pPr>
-      <w:r>
-        <w:rPr>
-          <w:rFonts w:ascii="Consolas" w:hAnsi="Consolas"/>
-          <w:color w:val="F7F1FF"/>
-          <w:sz w:val="21"/>
-          <w:szCs w:val="21"/>
-          <w:lang w:val="en-US" w:eastAsia="ru-RU"/>
-        </w:rPr>
-        <w:t> </w:t>
-      </w:r>
-      <w:r>
-        <w:rPr>
-          <w:rFonts w:ascii="Consolas" w:hAnsi="Consolas"/>
-          <w:color w:val="F7F1FF"/>
+        <w:t>Введите</w:t>
+      </w:r>
+      <w:r>
+        <w:rPr>
+          <w:rFonts w:ascii="Consolas" w:hAnsi="Consolas"/>
+          <w:color w:val="FCE566"/>
+          <w:sz w:val="21"/>
+          <w:szCs w:val="21"/>
+          <w:lang w:val="en-US" w:eastAsia="ru-RU"/>
+        </w:rPr>
+        <w:t xml:space="preserve"> </w:t>
+      </w:r>
+      <w:r>
+        <w:rPr>
+          <w:rFonts w:ascii="Consolas" w:hAnsi="Consolas"/>
+          <w:color w:val="FCE566"/>
           <w:sz w:val="21"/>
           <w:szCs w:val="21"/>
           <w:lang w:eastAsia="ru-RU"/>
         </w:rPr>
+        <w:t>строку</w:t>
+      </w:r>
+      <w:r>
+        <w:rPr>
+          <w:rFonts w:ascii="Consolas" w:hAnsi="Consolas"/>
+          <w:color w:val="FCE566"/>
+          <w:sz w:val="21"/>
+          <w:szCs w:val="21"/>
+          <w:lang w:val="en-US" w:eastAsia="ru-RU"/>
+        </w:rPr>
+        <w:t xml:space="preserve">: </w:t>
+      </w:r>
+      <w:r>
+        <w:rPr>
+          <w:rFonts w:ascii="Consolas" w:hAnsi="Consolas"/>
+          <w:color w:val="8B888F"/>
+          <w:sz w:val="21"/>
+          <w:szCs w:val="21"/>
+          <w:lang w:val="en-US" w:eastAsia="ru-RU"/>
+        </w:rPr>
+        <w:t>").</w:t>
+      </w:r>
+      <w:r>
+        <w:rPr>
+          <w:rFonts w:ascii="Consolas" w:hAnsi="Consolas"/>
+          <w:color w:val="7BD88F"/>
+          <w:sz w:val="21"/>
+          <w:szCs w:val="21"/>
+          <w:lang w:val="en-US" w:eastAsia="ru-RU"/>
+        </w:rPr>
+        <w:t>lower</w:t>
+      </w:r>
+      <w:r>
+        <w:rPr>
+          <w:rFonts w:ascii="Consolas" w:hAnsi="Consolas"/>
+          <w:color w:val="8B888F"/>
+          <w:sz w:val="21"/>
+          <w:szCs w:val="21"/>
+          <w:lang w:val="en-US" w:eastAsia="ru-RU"/>
+        </w:rPr>
+        <w:t>().</w:t>
+      </w:r>
+      <w:r>
+        <w:rPr>
+          <w:rFonts w:ascii="Consolas" w:hAnsi="Consolas"/>
+          <w:color w:val="7BD88F"/>
+          <w:sz w:val="21"/>
+          <w:szCs w:val="21"/>
+          <w:lang w:val="en-US" w:eastAsia="ru-RU"/>
+        </w:rPr>
+        <w:t>split</w:t>
+      </w:r>
+      <w:r>
+        <w:rPr>
+          <w:rFonts w:ascii="Consolas" w:hAnsi="Consolas"/>
+          <w:color w:val="8B888F"/>
+          <w:sz w:val="21"/>
+          <w:szCs w:val="21"/>
+          <w:lang w:val="en-US" w:eastAsia="ru-RU"/>
+        </w:rPr>
+        <w:t>()))</w:t>
+      </w:r>
+    </w:p>
+    <w:p>
+      <w:pPr>
+        <w:rPr>
+          <w:lang w:val="en-US" w:eastAsia="ru-RU"/>
+        </w:rPr>
+      </w:pPr>
+      <w:r>
+        <w:rPr>
+          <w:lang w:eastAsia="ru-RU"/>
+        </w:rPr>
+        <w:t>Выравнивание</w:t>
+      </w:r>
+      <w:r>
+        <w:rPr>
+          <w:lang w:eastAsia="ru-RU"/>
+        </w:rPr>
         <w:t xml:space="preserve"> </w:t>
       </w:r>
       <w:r>
         <w:rPr>
-          <w:rFonts w:ascii="Consolas" w:hAnsi="Consolas"/>
-          <w:color w:val="F7F1FF"/>
-          <w:sz w:val="21"/>
-          <w:szCs w:val="21"/>
-          <w:lang w:val="en-US" w:eastAsia="ru-RU"/>
-        </w:rPr>
-        <w:t> </w:t>
-      </w:r>
-      <w:r>
-        <w:rPr>
-          <w:rFonts w:ascii="Consolas" w:hAnsi="Consolas"/>
-          <w:color w:val="F7F1FF"/>
-          <w:sz w:val="21"/>
-          <w:szCs w:val="21"/>
           <w:lang w:eastAsia="ru-RU"/>
         </w:rPr>
+        <w:t>строки</w:t>
+      </w:r>
+      <w:r>
+        <w:rPr>
+          <w:lang w:eastAsia="ru-RU"/>
+        </w:rPr>
         <w:t xml:space="preserve"> </w:t>
       </w:r>
       <w:r>
         <w:rPr>
-          <w:rFonts w:ascii="Consolas" w:hAnsi="Consolas"/>
-          <w:color w:val="F7F1FF"/>
-          <w:sz w:val="21"/>
-          <w:szCs w:val="21"/>
           <w:lang w:eastAsia="ru-RU"/>
         </w:rPr>
-        <w:t xml:space="preserve">s </w:t>
-      </w:r>
-      <w:r>
-        <w:rPr>
-          <w:rFonts w:ascii="Consolas" w:hAnsi="Consolas"/>
-          <w:color w:val="FC618D"/>
-          <w:sz w:val="21"/>
-          <w:szCs w:val="21"/>
+        <w:t xml:space="preserve">входящей строки по нижнему регистру и деление строки на массив с помощью </w:t>
+      </w:r>
+      <w:proofErr w:type="gramStart"/>
+      <w:r>
+        <w:rPr>
+          <w:lang w:val="en-US" w:eastAsia="ru-RU"/>
+        </w:rPr>
+        <w:t>split</w:t>
+      </w:r>
+      <w:r>
+        <w:rPr>
           <w:lang w:eastAsia="ru-RU"/>
         </w:rPr>
-        <w:t>=</w:t>
-      </w:r>
-      <w:r>
-        <w:rPr>
-          <w:rFonts w:ascii="Consolas" w:hAnsi="Consolas"/>
-          <w:color w:val="F7F1FF"/>
-          <w:sz w:val="21"/>
-          <w:szCs w:val="21"/>
+        <w:t>(</w:t>
+      </w:r>
+      <w:proofErr w:type="gramEnd"/>
+      <w:r>
+        <w:rPr>
           <w:lang w:eastAsia="ru-RU"/>
         </w:rPr>
+        <w:t>)</w:t>
+      </w:r>
+      <w:r>
+        <w:rPr>
+          <w:lang w:eastAsia="ru-RU"/>
+        </w:rPr>
+        <w:t xml:space="preserve">, очистка символов </w:t>
+      </w:r>
+      <w:r>
+        <w:rPr>
+          <w:lang w:eastAsia="ru-RU"/>
+        </w:rPr>
+        <w:t xml:space="preserve">‘,’ ‘.’ </w:t>
+      </w:r>
+      <w:r>
+        <w:rPr>
+          <w:lang w:val="en-US" w:eastAsia="ru-RU"/>
+        </w:rPr>
+        <w:t xml:space="preserve">‘:’ </w:t>
+      </w:r>
+      <w:r>
+        <w:rPr>
+          <w:lang w:eastAsia="ru-RU"/>
+        </w:rPr>
+        <w:t>с</w:t>
+      </w:r>
+      <w:r>
+        <w:rPr>
+          <w:lang w:val="en-US" w:eastAsia="ru-RU"/>
+        </w:rPr>
         <w:t xml:space="preserve"> </w:t>
       </w:r>
-      <w:proofErr w:type="spellStart"/>
-      <w:r>
-        <w:rPr>
-          <w:rFonts w:ascii="Consolas" w:hAnsi="Consolas"/>
-          <w:color w:val="7BD88F"/>
-          <w:sz w:val="21"/>
-          <w:szCs w:val="21"/>
+      <w:r>
+        <w:rPr>
           <w:lang w:eastAsia="ru-RU"/>
         </w:rPr>
-        <w:t>input</w:t>
-      </w:r>
-      <w:proofErr w:type="spellEnd"/>
-      <w:r>
-        <w:rPr>
-          <w:rFonts w:ascii="Consolas" w:hAnsi="Consolas"/>
-          <w:color w:val="8B888F"/>
-          <w:sz w:val="21"/>
-          <w:szCs w:val="21"/>
+        <w:t>помощью</w:t>
+      </w:r>
+      <w:r>
+        <w:rPr>
+          <w:lang w:val="en-US" w:eastAsia="ru-RU"/>
+        </w:rPr>
+        <w:t xml:space="preserve"> </w:t>
+      </w:r>
+      <w:r>
+        <w:rPr>
           <w:lang w:eastAsia="ru-RU"/>
         </w:rPr>
-        <w:t>(</w:t>
-      </w:r>
-      <w:proofErr w:type="gramStart"/>
-      <w:r>
-        <w:rPr>
-          <w:rFonts w:ascii="Consolas" w:hAnsi="Consolas"/>
-          <w:color w:val="8B888F"/>
-          <w:sz w:val="21"/>
-          <w:szCs w:val="21"/>
+        <w:t>лямбда</w:t>
+      </w:r>
+      <w:r>
+        <w:rPr>
+          <w:lang w:val="en-US" w:eastAsia="ru-RU"/>
+        </w:rPr>
+        <w:t xml:space="preserve"> </w:t>
+      </w:r>
+      <w:r>
+        <w:rPr>
           <w:lang w:eastAsia="ru-RU"/>
         </w:rPr>
-        <w:t>).</w:t>
-      </w:r>
-      <w:proofErr w:type="spellStart"/>
-      <w:r>
-        <w:rPr>
-          <w:rFonts w:ascii="Consolas" w:hAnsi="Consolas"/>
-          <w:color w:val="7BD88F"/>
-          <w:sz w:val="21"/>
-          <w:szCs w:val="21"/>
+        <w:t>функции</w:t>
+      </w:r>
+      <w:r>
+        <w:rPr>
+          <w:lang w:val="en-US" w:eastAsia="ru-RU"/>
+        </w:rPr>
+        <w:t xml:space="preserve"> </w:t>
+      </w:r>
+      <w:r>
+        <w:rPr>
           <w:lang w:eastAsia="ru-RU"/>
         </w:rPr>
-        <w:t>lower</w:t>
-      </w:r>
-      <w:proofErr w:type="spellEnd"/>
-      <w:proofErr w:type="gramEnd"/>
-      <w:r>
-        <w:rPr>
-          <w:rFonts w:ascii="Consolas" w:hAnsi="Consolas"/>
-          <w:color w:val="8B888F"/>
-          <w:sz w:val="21"/>
-          <w:szCs w:val="21"/>
+        <w:t>и</w:t>
+      </w:r>
+      <w:r>
+        <w:rPr>
+          <w:lang w:val="en-US" w:eastAsia="ru-RU"/>
+        </w:rPr>
+        <w:t xml:space="preserve"> </w:t>
+      </w:r>
+      <w:r>
+        <w:rPr>
           <w:lang w:eastAsia="ru-RU"/>
         </w:rPr>
-        <w:t>().</w:t>
-      </w:r>
-      <w:proofErr w:type="spellStart"/>
-      <w:r>
-        <w:rPr>
-          <w:rFonts w:ascii="Consolas" w:hAnsi="Consolas"/>
-          <w:color w:val="7BD88F"/>
-          <w:sz w:val="21"/>
-          <w:szCs w:val="21"/>
-          <w:lang w:eastAsia="ru-RU"/>
-        </w:rPr>
-        <w:t>split</w:t>
-      </w:r>
-      <w:proofErr w:type="spellEnd"/>
-      <w:r>
-        <w:rPr>
-          <w:rFonts w:ascii="Consolas" w:hAnsi="Consolas"/>
-          <w:color w:val="8B888F"/>
-          <w:sz w:val="21"/>
-          <w:szCs w:val="21"/>
-          <w:lang w:eastAsia="ru-RU"/>
-        </w:rPr>
-        <w:t>()</w:t>
-      </w:r>
-    </w:p>
-    <w:p>
-      <w:pPr>
-        <w:rPr>
-          <w:lang w:eastAsia="ru-RU"/>
-        </w:rPr>
-      </w:pPr>
-      <w:r>
-        <w:rPr>
-          <w:lang w:eastAsia="ru-RU"/>
-        </w:rPr>
-        <w:t xml:space="preserve">Разбивание исходной строки на слова с помощью метода </w:t>
-      </w:r>
-      <w:proofErr w:type="gramStart"/>
-      <w:r>
-        <w:rPr>
-          <w:lang w:val="en-US" w:eastAsia="ru-RU"/>
-        </w:rPr>
-        <w:t>split</w:t>
-      </w:r>
-      <w:r>
-        <w:rPr>
-          <w:lang w:eastAsia="ru-RU"/>
-        </w:rPr>
-        <w:t>(</w:t>
-      </w:r>
-      <w:proofErr w:type="gramEnd"/>
-      <w:r>
-        <w:rPr>
-          <w:lang w:eastAsia="ru-RU"/>
-        </w:rPr>
-        <w:t>)</w:t>
-      </w:r>
-      <w:r>
-        <w:rPr>
-          <w:lang w:eastAsia="ru-RU"/>
-        </w:rPr>
-        <w:t xml:space="preserve"> и выравнивание букв по нижнему регистру.</w:t>
+        <w:t>метода</w:t>
+      </w:r>
+      <w:r>
+        <w:rPr>
+          <w:lang w:val="en-US" w:eastAsia="ru-RU"/>
+        </w:rPr>
+        <w:t xml:space="preserve"> </w:t>
+      </w:r>
+      <w:r>
+        <w:rPr>
+          <w:lang w:val="en-US" w:eastAsia="ru-RU"/>
+        </w:rPr>
+        <w:t>strip()</w:t>
+      </w:r>
+      <w:r>
+        <w:rPr>
+          <w:lang w:val="en-US" w:eastAsia="ru-RU"/>
+        </w:rPr>
+        <w:t>.</w:t>
       </w:r>
     </w:p>
     <w:p>
@@ -1389,46 +1690,6 @@
       <w:r>
         <w:rPr>
           <w:rFonts w:ascii="Consolas" w:hAnsi="Consolas"/>
-          <w:color w:val="F7F1FF"/>
-          <w:sz w:val="21"/>
-          <w:szCs w:val="21"/>
-          <w:lang w:val="en-US" w:eastAsia="ru-RU"/>
-        </w:rPr>
-        <w:t> </w:t>
-      </w:r>
-      <w:r>
-        <w:rPr>
-          <w:rFonts w:ascii="Consolas" w:hAnsi="Consolas"/>
-          <w:color w:val="F7F1FF"/>
-          <w:sz w:val="21"/>
-          <w:szCs w:val="21"/>
-          <w:lang w:eastAsia="ru-RU"/>
-        </w:rPr>
-        <w:t xml:space="preserve"> </w:t>
-      </w:r>
-      <w:r>
-        <w:rPr>
-          <w:rFonts w:ascii="Consolas" w:hAnsi="Consolas"/>
-          <w:color w:val="F7F1FF"/>
-          <w:sz w:val="21"/>
-          <w:szCs w:val="21"/>
-          <w:lang w:val="en-US" w:eastAsia="ru-RU"/>
-        </w:rPr>
-        <w:t> </w:t>
-      </w:r>
-      <w:r>
-        <w:rPr>
-          <w:rFonts w:ascii="Consolas" w:hAnsi="Consolas"/>
-          <w:color w:val="F7F1FF"/>
-          <w:sz w:val="21"/>
-          <w:szCs w:val="21"/>
-          <w:lang w:eastAsia="ru-RU"/>
-        </w:rPr>
-        <w:t xml:space="preserve"> </w:t>
-      </w:r>
-      <w:r>
-        <w:rPr>
-          <w:rFonts w:ascii="Consolas" w:hAnsi="Consolas"/>
           <w:color w:val="FC618D"/>
           <w:sz w:val="21"/>
           <w:szCs w:val="21"/>
@@ -1595,15 +1856,91 @@
         </w:rPr>
         <w:t xml:space="preserve"> </w:t>
       </w:r>
-      <w:r>
-        <w:rPr>
-          <w:rFonts w:ascii="Consolas" w:hAnsi="Consolas"/>
-          <w:color w:val="948AE3"/>
-          <w:sz w:val="21"/>
-          <w:szCs w:val="21"/>
-          <w:lang w:val="en-US" w:eastAsia="ru-RU"/>
-        </w:rPr>
-        <w:t>0</w:t>
+      <w:proofErr w:type="spellStart"/>
+      <w:proofErr w:type="gramStart"/>
+      <w:r>
+        <w:rPr>
+          <w:rFonts w:ascii="Consolas" w:hAnsi="Consolas"/>
+          <w:color w:val="F7F1FF"/>
+          <w:sz w:val="21"/>
+          <w:szCs w:val="21"/>
+          <w:lang w:val="en-US" w:eastAsia="ru-RU"/>
+        </w:rPr>
+        <w:t>s</w:t>
+      </w:r>
+      <w:r>
+        <w:rPr>
+          <w:rFonts w:ascii="Consolas" w:hAnsi="Consolas"/>
+          <w:color w:val="8B888F"/>
+          <w:sz w:val="21"/>
+          <w:szCs w:val="21"/>
+          <w:lang w:val="en-US" w:eastAsia="ru-RU"/>
+        </w:rPr>
+        <w:t>.</w:t>
+      </w:r>
+      <w:r>
+        <w:rPr>
+          <w:rFonts w:ascii="Consolas" w:hAnsi="Consolas"/>
+          <w:color w:val="7BD88F"/>
+          <w:sz w:val="21"/>
+          <w:szCs w:val="21"/>
+          <w:lang w:val="en-US" w:eastAsia="ru-RU"/>
+        </w:rPr>
+        <w:t>count</w:t>
+      </w:r>
+      <w:proofErr w:type="spellEnd"/>
+      <w:proofErr w:type="gramEnd"/>
+      <w:r>
+        <w:rPr>
+          <w:rFonts w:ascii="Consolas" w:hAnsi="Consolas"/>
+          <w:color w:val="8B888F"/>
+          <w:sz w:val="21"/>
+          <w:szCs w:val="21"/>
+          <w:lang w:val="en-US" w:eastAsia="ru-RU"/>
+        </w:rPr>
+        <w:t>(</w:t>
+      </w:r>
+      <w:r>
+        <w:rPr>
+          <w:rFonts w:ascii="Consolas" w:hAnsi="Consolas"/>
+          <w:color w:val="F7F1FF"/>
+          <w:sz w:val="21"/>
+          <w:szCs w:val="21"/>
+          <w:lang w:val="en-US" w:eastAsia="ru-RU"/>
+        </w:rPr>
+        <w:t>s</w:t>
+      </w:r>
+      <w:r>
+        <w:rPr>
+          <w:rFonts w:ascii="Consolas" w:hAnsi="Consolas"/>
+          <w:color w:val="8B888F"/>
+          <w:sz w:val="21"/>
+          <w:szCs w:val="21"/>
+          <w:lang w:val="en-US" w:eastAsia="ru-RU"/>
+        </w:rPr>
+        <w:t>[</w:t>
+      </w:r>
+      <w:proofErr w:type="spellStart"/>
+      <w:r>
+        <w:rPr>
+          <w:rFonts w:ascii="Consolas" w:hAnsi="Consolas"/>
+          <w:color w:val="F7F1FF"/>
+          <w:sz w:val="21"/>
+          <w:szCs w:val="21"/>
+          <w:lang w:val="en-US" w:eastAsia="ru-RU"/>
+        </w:rPr>
+        <w:t>i</w:t>
+      </w:r>
+      <w:proofErr w:type="spellEnd"/>
+      <w:r>
+        <w:rPr>
+          <w:rFonts w:ascii="Consolas" w:hAnsi="Consolas"/>
+          <w:color w:val="8B888F"/>
+          <w:sz w:val="21"/>
+          <w:szCs w:val="21"/>
+          <w:lang w:val="en-US" w:eastAsia="ru-RU"/>
+        </w:rPr>
+        <w:t>])</w:t>
       </w:r>
     </w:p>
     <w:p>
@@ -1630,6 +1967,56 @@
         </w:rPr>
         <w:t xml:space="preserve">        </w:t>
       </w:r>
+      <w:r>
+        <w:rPr>
+          <w:rFonts w:ascii="Consolas" w:hAnsi="Consolas"/>
+          <w:color w:val="FC618D"/>
+          <w:sz w:val="21"/>
+          <w:szCs w:val="21"/>
+          <w:lang w:val="en-US" w:eastAsia="ru-RU"/>
+        </w:rPr>
+        <w:t>if</w:t>
+      </w:r>
+      <w:r>
+        <w:rPr>
+          <w:rFonts w:ascii="Consolas" w:hAnsi="Consolas"/>
+          <w:color w:val="F7F1FF"/>
+          <w:sz w:val="21"/>
+          <w:szCs w:val="21"/>
+          <w:lang w:val="en-US" w:eastAsia="ru-RU"/>
+        </w:rPr>
+        <w:t xml:space="preserve"> c</w:t>
+      </w:r>
+      <w:r>
+        <w:rPr>
+          <w:rFonts w:ascii="Consolas" w:hAnsi="Consolas"/>
+          <w:color w:val="FC618D"/>
+          <w:sz w:val="21"/>
+          <w:szCs w:val="21"/>
+          <w:lang w:val="en-US" w:eastAsia="ru-RU"/>
+        </w:rPr>
+        <w:t>&gt;</w:t>
+      </w:r>
+      <w:r>
+        <w:rPr>
+          <w:rFonts w:ascii="Consolas" w:hAnsi="Consolas"/>
+          <w:color w:val="948AE3"/>
+          <w:sz w:val="21"/>
+          <w:szCs w:val="21"/>
+          <w:lang w:val="en-US" w:eastAsia="ru-RU"/>
+        </w:rPr>
+        <w:t>1</w:t>
+      </w:r>
+      <w:r>
+        <w:rPr>
+          <w:rFonts w:ascii="Consolas" w:hAnsi="Consolas"/>
+          <w:color w:val="8B888F"/>
+          <w:sz w:val="21"/>
+          <w:szCs w:val="21"/>
+          <w:lang w:val="en-US" w:eastAsia="ru-RU"/>
+        </w:rPr>
+        <w:t>:</w:t>
+      </w:r>
     </w:p>
     <w:p>
       <w:pPr>
@@ -1653,18 +2040,10 @@
           <w:szCs w:val="21"/>
           <w:lang w:val="en-US" w:eastAsia="ru-RU"/>
         </w:rPr>
-        <w:t xml:space="preserve">        </w:t>
-      </w:r>
-      <w:r>
-        <w:rPr>
-          <w:rFonts w:ascii="Consolas" w:hAnsi="Consolas"/>
-          <w:color w:val="FC618D"/>
-          <w:sz w:val="21"/>
-          <w:szCs w:val="21"/>
-          <w:lang w:val="en-US" w:eastAsia="ru-RU"/>
-        </w:rPr>
-        <w:t>for</w:t>
-      </w:r>
+        <w:t xml:space="preserve">            </w:t>
+      </w:r>
+      <w:proofErr w:type="spellStart"/>
+      <w:proofErr w:type="gramStart"/>
       <w:r>
         <w:rPr>
           <w:rFonts w:ascii="Consolas" w:hAnsi="Consolas"/>
@@ -1673,18 +2052,41 @@
           <w:szCs w:val="21"/>
           <w:lang w:val="en-US" w:eastAsia="ru-RU"/>
         </w:rPr>
-        <w:t xml:space="preserve"> j </w:t>
-      </w:r>
-      <w:r>
-        <w:rPr>
-          <w:rFonts w:ascii="Consolas" w:hAnsi="Consolas"/>
-          <w:color w:val="FC618D"/>
-          <w:sz w:val="21"/>
-          <w:szCs w:val="21"/>
-          <w:lang w:val="en-US" w:eastAsia="ru-RU"/>
-        </w:rPr>
-        <w:t>in</w:t>
-      </w:r>
+        <w:t>A</w:t>
+      </w:r>
+      <w:r>
+        <w:rPr>
+          <w:rFonts w:ascii="Consolas" w:hAnsi="Consolas"/>
+          <w:color w:val="8B888F"/>
+          <w:sz w:val="21"/>
+          <w:szCs w:val="21"/>
+          <w:lang w:val="en-US" w:eastAsia="ru-RU"/>
+        </w:rPr>
+        <w:t>.</w:t>
+      </w:r>
+      <w:r>
+        <w:rPr>
+          <w:rFonts w:ascii="Consolas" w:hAnsi="Consolas"/>
+          <w:color w:val="7BD88F"/>
+          <w:sz w:val="21"/>
+          <w:szCs w:val="21"/>
+          <w:lang w:val="en-US" w:eastAsia="ru-RU"/>
+        </w:rPr>
+        <w:t>append</w:t>
+      </w:r>
+      <w:proofErr w:type="spellEnd"/>
+      <w:proofErr w:type="gramEnd"/>
+      <w:r>
+        <w:rPr>
+          <w:rFonts w:ascii="Consolas" w:hAnsi="Consolas"/>
+          <w:color w:val="8B888F"/>
+          <w:sz w:val="21"/>
+          <w:szCs w:val="21"/>
+          <w:lang w:val="en-US" w:eastAsia="ru-RU"/>
+        </w:rPr>
+        <w:t>((</w:t>
+      </w:r>
+      <w:proofErr w:type="spellStart"/>
       <w:r>
         <w:rPr>
           <w:rFonts w:ascii="Consolas" w:hAnsi="Consolas"/>
@@ -1693,69 +2095,153 @@
           <w:szCs w:val="21"/>
           <w:lang w:val="en-US" w:eastAsia="ru-RU"/>
         </w:rPr>
+        <w:t>c</w:t>
+      </w:r>
+      <w:r>
+        <w:rPr>
+          <w:rFonts w:ascii="Consolas" w:hAnsi="Consolas"/>
+          <w:color w:val="8B888F"/>
+          <w:sz w:val="21"/>
+          <w:szCs w:val="21"/>
+          <w:lang w:val="en-US" w:eastAsia="ru-RU"/>
+        </w:rPr>
+        <w:t>,</w:t>
+      </w:r>
+      <w:r>
+        <w:rPr>
+          <w:rFonts w:ascii="Consolas" w:hAnsi="Consolas"/>
+          <w:color w:val="F7F1FF"/>
+          <w:sz w:val="21"/>
+          <w:szCs w:val="21"/>
+          <w:lang w:val="en-US" w:eastAsia="ru-RU"/>
+        </w:rPr>
+        <w:t>s</w:t>
+      </w:r>
+      <w:proofErr w:type="spellEnd"/>
+      <w:r>
+        <w:rPr>
+          <w:rFonts w:ascii="Consolas" w:hAnsi="Consolas"/>
+          <w:color w:val="8B888F"/>
+          <w:sz w:val="21"/>
+          <w:szCs w:val="21"/>
+          <w:lang w:val="en-US" w:eastAsia="ru-RU"/>
+        </w:rPr>
+        <w:t>[</w:t>
+      </w:r>
+      <w:proofErr w:type="spellStart"/>
+      <w:r>
+        <w:rPr>
+          <w:rFonts w:ascii="Consolas" w:hAnsi="Consolas"/>
+          <w:color w:val="F7F1FF"/>
+          <w:sz w:val="21"/>
+          <w:szCs w:val="21"/>
+          <w:lang w:val="en-US" w:eastAsia="ru-RU"/>
+        </w:rPr>
+        <w:t>i</w:t>
+      </w:r>
+      <w:proofErr w:type="spellEnd"/>
+      <w:r>
+        <w:rPr>
+          <w:rFonts w:ascii="Consolas" w:hAnsi="Consolas"/>
+          <w:color w:val="8B888F"/>
+          <w:sz w:val="21"/>
+          <w:szCs w:val="21"/>
+          <w:lang w:val="en-US" w:eastAsia="ru-RU"/>
+        </w:rPr>
+        <w:t>]))</w:t>
+      </w:r>
+    </w:p>
+    <w:p>
+      <w:pPr>
+        <w:rPr>
+          <w:lang w:eastAsia="ru-RU"/>
+        </w:rPr>
+      </w:pPr>
+      <w:r>
+        <w:rPr>
+          <w:lang w:val="en-US" w:eastAsia="ru-RU"/>
+        </w:rPr>
+        <w:t> </w:t>
+      </w:r>
+      <w:r>
+        <w:rPr>
+          <w:lang w:val="en-US" w:eastAsia="ru-RU"/>
+        </w:rPr>
         <w:t xml:space="preserve"> </w:t>
       </w:r>
       <w:r>
         <w:rPr>
-          <w:rFonts w:ascii="Consolas" w:hAnsi="Consolas"/>
-          <w:color w:val="7BD88F"/>
-          <w:sz w:val="21"/>
-          <w:szCs w:val="21"/>
-          <w:lang w:val="en-US" w:eastAsia="ru-RU"/>
-        </w:rPr>
-        <w:t>range</w:t>
-      </w:r>
-      <w:r>
-        <w:rPr>
-          <w:rFonts w:ascii="Consolas" w:hAnsi="Consolas"/>
-          <w:color w:val="8B888F"/>
-          <w:sz w:val="21"/>
-          <w:szCs w:val="21"/>
-          <w:lang w:val="en-US" w:eastAsia="ru-RU"/>
+          <w:lang w:val="en-US" w:eastAsia="ru-RU"/>
+        </w:rPr>
+        <w:t> </w:t>
+      </w:r>
+      <w:r>
+        <w:rPr>
+          <w:lang w:val="en-US" w:eastAsia="ru-RU"/>
+        </w:rPr>
+        <w:t xml:space="preserve"> </w:t>
+      </w:r>
+      <w:r>
+        <w:rPr>
+          <w:lang w:eastAsia="ru-RU"/>
+        </w:rPr>
+        <w:t xml:space="preserve">С помощью метода </w:t>
+      </w:r>
+      <w:proofErr w:type="gramStart"/>
+      <w:r>
+        <w:rPr>
+          <w:lang w:val="en-US" w:eastAsia="ru-RU"/>
+        </w:rPr>
+        <w:t>count</w:t>
+      </w:r>
+      <w:r>
+        <w:rPr>
+          <w:lang w:eastAsia="ru-RU"/>
         </w:rPr>
         <w:t>(</w:t>
       </w:r>
-      <w:proofErr w:type="spellStart"/>
-      <w:r>
-        <w:rPr>
-          <w:rFonts w:ascii="Consolas" w:hAnsi="Consolas"/>
-          <w:color w:val="7BD88F"/>
-          <w:sz w:val="21"/>
-          <w:szCs w:val="21"/>
-          <w:lang w:val="en-US" w:eastAsia="ru-RU"/>
-        </w:rPr>
-        <w:t>len</w:t>
-      </w:r>
-      <w:proofErr w:type="spellEnd"/>
-      <w:r>
-        <w:rPr>
-          <w:rFonts w:ascii="Consolas" w:hAnsi="Consolas"/>
-          <w:color w:val="8B888F"/>
-          <w:sz w:val="21"/>
-          <w:szCs w:val="21"/>
-          <w:lang w:val="en-US" w:eastAsia="ru-RU"/>
-        </w:rPr>
-        <w:t>(</w:t>
-      </w:r>
-      <w:r>
-        <w:rPr>
-          <w:rFonts w:ascii="Consolas" w:hAnsi="Consolas"/>
-          <w:color w:val="F7F1FF"/>
-          <w:sz w:val="21"/>
-          <w:szCs w:val="21"/>
-          <w:lang w:val="en-US" w:eastAsia="ru-RU"/>
-        </w:rPr>
-        <w:t>s</w:t>
-      </w:r>
-      <w:r>
-        <w:rPr>
-          <w:rFonts w:ascii="Consolas" w:hAnsi="Consolas"/>
-          <w:color w:val="8B888F"/>
-          <w:sz w:val="21"/>
-          <w:szCs w:val="21"/>
-          <w:lang w:val="en-US" w:eastAsia="ru-RU"/>
-        </w:rPr>
-        <w:t>)):</w:t>
+      <w:proofErr w:type="gramEnd"/>
+      <w:r>
+        <w:rPr>
+          <w:lang w:eastAsia="ru-RU"/>
+        </w:rPr>
+        <w:t xml:space="preserve">) </w:t>
+      </w:r>
+      <w:r>
+        <w:rPr>
+          <w:lang w:eastAsia="ru-RU"/>
+        </w:rPr>
+        <w:t>проводим подсчёт каждого слова в массиве</w:t>
+      </w:r>
+      <w:r>
+        <w:rPr>
+          <w:lang w:eastAsia="ru-RU"/>
+        </w:rPr>
+        <w:t xml:space="preserve">, если совпадений больше 1, то добавляем кортеж </w:t>
+      </w:r>
+      <w:r>
+        <w:rPr>
+          <w:lang w:eastAsia="ru-RU"/>
+        </w:rPr>
+        <w:t xml:space="preserve">(количество, слово) </w:t>
+      </w:r>
+      <w:r>
+        <w:rPr>
+          <w:lang w:eastAsia="ru-RU"/>
+        </w:rPr>
+        <w:t xml:space="preserve">его появлений в массив ответов </w:t>
+      </w:r>
+      <w:r>
+        <w:rPr>
+          <w:lang w:val="en-US" w:eastAsia="ru-RU"/>
+        </w:rPr>
+        <w:t>A</w:t>
+      </w:r>
+      <w:r>
+        <w:rPr>
+          <w:lang w:eastAsia="ru-RU"/>
+        </w:rPr>
+        <w:t>.</w:t>
       </w:r>
     </w:p>
     <w:p>
@@ -1780,7 +2266,59 @@
           <w:szCs w:val="21"/>
           <w:lang w:val="en-US" w:eastAsia="ru-RU"/>
         </w:rPr>
-        <w:t xml:space="preserve">            </w:t>
+        <w:t> </w:t>
+      </w:r>
+      <w:r>
+        <w:rPr>
+          <w:rFonts w:ascii="Consolas" w:hAnsi="Consolas"/>
+          <w:color w:val="F7F1FF"/>
+          <w:sz w:val="21"/>
+          <w:szCs w:val="21"/>
+          <w:lang w:eastAsia="ru-RU"/>
+        </w:rPr>
+        <w:t xml:space="preserve"> </w:t>
+      </w:r>
+      <w:r>
+        <w:rPr>
+          <w:rFonts w:ascii="Consolas" w:hAnsi="Consolas"/>
+          <w:color w:val="F7F1FF"/>
+          <w:sz w:val="21"/>
+          <w:szCs w:val="21"/>
+          <w:lang w:val="en-US" w:eastAsia="ru-RU"/>
+        </w:rPr>
+        <w:t> </w:t>
+      </w:r>
+      <w:r>
+        <w:rPr>
+          <w:rFonts w:ascii="Consolas" w:hAnsi="Consolas"/>
+          <w:color w:val="F7F1FF"/>
+          <w:sz w:val="21"/>
+          <w:szCs w:val="21"/>
+          <w:lang w:eastAsia="ru-RU"/>
+        </w:rPr>
+        <w:t xml:space="preserve"> </w:t>
+      </w:r>
+      <w:proofErr w:type="spellStart"/>
+      <w:r>
+        <w:rPr>
+          <w:rFonts w:ascii="Consolas" w:hAnsi="Consolas"/>
+          <w:color w:val="F7F1FF"/>
+          <w:sz w:val="21"/>
+          <w:szCs w:val="21"/>
+          <w:lang w:val="en-US" w:eastAsia="ru-RU"/>
+        </w:rPr>
+        <w:t>answ</w:t>
+      </w:r>
+      <w:proofErr w:type="spellEnd"/>
+      <w:r>
+        <w:rPr>
+          <w:rFonts w:ascii="Consolas" w:hAnsi="Consolas"/>
+          <w:color w:val="F7F1FF"/>
+          <w:sz w:val="21"/>
+          <w:szCs w:val="21"/>
+          <w:lang w:val="en-US" w:eastAsia="ru-RU"/>
+        </w:rPr>
+        <w:t xml:space="preserve"> </w:t>
       </w:r>
       <w:r>
         <w:rPr>
@@ -1790,7 +2328,7 @@
           <w:szCs w:val="21"/>
           <w:lang w:val="en-US" w:eastAsia="ru-RU"/>
         </w:rPr>
-        <w:t>if</w:t>
+        <w:t>=</w:t>
       </w:r>
       <w:r>
         <w:rPr>
@@ -1800,7 +2338,19 @@
           <w:szCs w:val="21"/>
           <w:lang w:val="en-US" w:eastAsia="ru-RU"/>
         </w:rPr>
-        <w:t xml:space="preserve"> s</w:t>
+        <w:t xml:space="preserve"> </w:t>
+      </w:r>
+      <w:r>
+        <w:rPr>
+          <w:rFonts w:ascii="Consolas" w:hAnsi="Consolas"/>
+          <w:i/>
+          <w:iCs/>
+          <w:color w:val="5AD4E6"/>
+          <w:sz w:val="21"/>
+          <w:szCs w:val="21"/>
+          <w:lang w:val="en-US" w:eastAsia="ru-RU"/>
+        </w:rPr>
+        <w:t>list</w:t>
       </w:r>
       <w:r>
         <w:rPr>
@@ -1810,9 +2360,30 @@
           <w:szCs w:val="21"/>
           <w:lang w:val="en-US" w:eastAsia="ru-RU"/>
         </w:rPr>
-        <w:t>[</w:t>
-      </w:r>
-      <w:proofErr w:type="spellStart"/>
+        <w:t>(</w:t>
+      </w:r>
+      <w:r>
+        <w:rPr>
+          <w:rFonts w:ascii="Consolas" w:hAnsi="Consolas"/>
+          <w:i/>
+          <w:iCs/>
+          <w:color w:val="5AD4E6"/>
+          <w:sz w:val="21"/>
+          <w:szCs w:val="21"/>
+          <w:lang w:val="en-US" w:eastAsia="ru-RU"/>
+        </w:rPr>
+        <w:t>set</w:t>
+      </w:r>
+      <w:r>
+        <w:rPr>
+          <w:rFonts w:ascii="Consolas" w:hAnsi="Consolas"/>
+          <w:color w:val="8B888F"/>
+          <w:sz w:val="21"/>
+          <w:szCs w:val="21"/>
+          <w:lang w:val="en-US" w:eastAsia="ru-RU"/>
+        </w:rPr>
+        <w:t>(</w:t>
+      </w:r>
       <w:r>
         <w:rPr>
           <w:rFonts w:ascii="Consolas" w:hAnsi="Consolas"/>
@@ -1821,9 +2392,8 @@
           <w:szCs w:val="21"/>
           <w:lang w:val="en-US" w:eastAsia="ru-RU"/>
         </w:rPr>
-        <w:t>i</w:t>
-      </w:r>
-      <w:proofErr w:type="spellEnd"/>
+        <w:t>A</w:t>
+      </w:r>
       <w:r>
         <w:rPr>
           <w:rFonts w:ascii="Consolas" w:hAnsi="Consolas"/>
@@ -1832,67 +2402,7 @@
           <w:szCs w:val="21"/>
           <w:lang w:val="en-US" w:eastAsia="ru-RU"/>
         </w:rPr>
-        <w:t>]</w:t>
-      </w:r>
-      <w:r>
-        <w:rPr>
-          <w:rFonts w:ascii="Consolas" w:hAnsi="Consolas"/>
-          <w:color w:val="F7F1FF"/>
-          <w:sz w:val="21"/>
-          <w:szCs w:val="21"/>
-          <w:lang w:val="en-US" w:eastAsia="ru-RU"/>
-        </w:rPr>
-        <w:t xml:space="preserve"> </w:t>
-      </w:r>
-      <w:r>
-        <w:rPr>
-          <w:rFonts w:ascii="Consolas" w:hAnsi="Consolas"/>
-          <w:color w:val="FC618D"/>
-          <w:sz w:val="21"/>
-          <w:szCs w:val="21"/>
-          <w:lang w:val="en-US" w:eastAsia="ru-RU"/>
-        </w:rPr>
-        <w:t>==</w:t>
-      </w:r>
-      <w:r>
-        <w:rPr>
-          <w:rFonts w:ascii="Consolas" w:hAnsi="Consolas"/>
-          <w:color w:val="F7F1FF"/>
-          <w:sz w:val="21"/>
-          <w:szCs w:val="21"/>
-          <w:lang w:val="en-US" w:eastAsia="ru-RU"/>
-        </w:rPr>
-        <w:t xml:space="preserve"> s</w:t>
-      </w:r>
-      <w:r>
-        <w:rPr>
-          <w:rFonts w:ascii="Consolas" w:hAnsi="Consolas"/>
-          <w:color w:val="8B888F"/>
-          <w:sz w:val="21"/>
-          <w:szCs w:val="21"/>
-          <w:lang w:val="en-US" w:eastAsia="ru-RU"/>
-        </w:rPr>
-        <w:t>[</w:t>
-      </w:r>
-      <w:r>
-        <w:rPr>
-          <w:rFonts w:ascii="Consolas" w:hAnsi="Consolas"/>
-          <w:color w:val="F7F1FF"/>
-          <w:sz w:val="21"/>
-          <w:szCs w:val="21"/>
-          <w:lang w:val="en-US" w:eastAsia="ru-RU"/>
-        </w:rPr>
-        <w:t>j</w:t>
-      </w:r>
-      <w:r>
-        <w:rPr>
-          <w:rFonts w:ascii="Consolas" w:hAnsi="Consolas"/>
-          <w:color w:val="8B888F"/>
-          <w:sz w:val="21"/>
-          <w:szCs w:val="21"/>
-          <w:lang w:val="en-US" w:eastAsia="ru-RU"/>
-        </w:rPr>
-        <w:t>]:</w:t>
+        <w:t>))</w:t>
       </w:r>
     </w:p>
     <w:p>
@@ -1906,7 +2416,7 @@
           <w:color w:val="F7F1FF"/>
           <w:sz w:val="21"/>
           <w:szCs w:val="21"/>
-          <w:lang w:val="en-US" w:eastAsia="ru-RU"/>
+          <w:lang w:eastAsia="ru-RU"/>
         </w:rPr>
       </w:pPr>
       <w:r>
@@ -1917,27 +2427,51 @@
           <w:szCs w:val="21"/>
           <w:lang w:val="en-US" w:eastAsia="ru-RU"/>
         </w:rPr>
-        <w:t>                c</w:t>
-      </w:r>
-      <w:r>
-        <w:rPr>
-          <w:rFonts w:ascii="Consolas" w:hAnsi="Consolas"/>
-          <w:color w:val="FC618D"/>
-          <w:sz w:val="21"/>
-          <w:szCs w:val="21"/>
-          <w:lang w:val="en-US" w:eastAsia="ru-RU"/>
-        </w:rPr>
-        <w:t>+=</w:t>
-      </w:r>
-      <w:r>
-        <w:rPr>
-          <w:rFonts w:ascii="Consolas" w:hAnsi="Consolas"/>
-          <w:color w:val="948AE3"/>
-          <w:sz w:val="21"/>
-          <w:szCs w:val="21"/>
-          <w:lang w:val="en-US" w:eastAsia="ru-RU"/>
-        </w:rPr>
-        <w:t>1</w:t>
+        <w:t xml:space="preserve">    </w:t>
+      </w:r>
+      <w:proofErr w:type="spellStart"/>
+      <w:proofErr w:type="gramStart"/>
+      <w:r>
+        <w:rPr>
+          <w:rFonts w:ascii="Consolas" w:hAnsi="Consolas"/>
+          <w:color w:val="F7F1FF"/>
+          <w:sz w:val="21"/>
+          <w:szCs w:val="21"/>
+          <w:lang w:val="en-US" w:eastAsia="ru-RU"/>
+        </w:rPr>
+        <w:t>answ</w:t>
+      </w:r>
+      <w:proofErr w:type="spellEnd"/>
+      <w:r>
+        <w:rPr>
+          <w:rFonts w:ascii="Consolas" w:hAnsi="Consolas"/>
+          <w:color w:val="8B888F"/>
+          <w:sz w:val="21"/>
+          <w:szCs w:val="21"/>
+          <w:lang w:eastAsia="ru-RU"/>
+        </w:rPr>
+        <w:t>.</w:t>
+      </w:r>
+      <w:r>
+        <w:rPr>
+          <w:rFonts w:ascii="Consolas" w:hAnsi="Consolas"/>
+          <w:color w:val="7BD88F"/>
+          <w:sz w:val="21"/>
+          <w:szCs w:val="21"/>
+          <w:lang w:val="en-US" w:eastAsia="ru-RU"/>
+        </w:rPr>
+        <w:t>sort</w:t>
+      </w:r>
+      <w:proofErr w:type="gramEnd"/>
+      <w:r>
+        <w:rPr>
+          <w:rFonts w:ascii="Consolas" w:hAnsi="Consolas"/>
+          <w:color w:val="8B888F"/>
+          <w:sz w:val="21"/>
+          <w:szCs w:val="21"/>
+          <w:lang w:eastAsia="ru-RU"/>
+        </w:rPr>
+        <w:t>()</w:t>
       </w:r>
     </w:p>
     <w:p>
@@ -1948,31 +2482,31 @@
         <w:jc w:val="left"/>
         <w:rPr>
           <w:rFonts w:ascii="Consolas" w:hAnsi="Consolas"/>
+          <w:color w:val="8B888F"/>
+          <w:sz w:val="21"/>
+          <w:szCs w:val="21"/>
+          <w:lang w:eastAsia="ru-RU"/>
+        </w:rPr>
+      </w:pPr>
+      <w:r>
+        <w:rPr>
+          <w:rFonts w:ascii="Consolas" w:hAnsi="Consolas"/>
           <w:color w:val="F7F1FF"/>
           <w:sz w:val="21"/>
           <w:szCs w:val="21"/>
           <w:lang w:val="en-US" w:eastAsia="ru-RU"/>
         </w:rPr>
-      </w:pPr>
+        <w:t> </w:t>
+      </w:r>
       <w:r>
         <w:rPr>
           <w:rFonts w:ascii="Consolas" w:hAnsi="Consolas"/>
           <w:color w:val="F7F1FF"/>
           <w:sz w:val="21"/>
           <w:szCs w:val="21"/>
-          <w:lang w:val="en-US" w:eastAsia="ru-RU"/>
-        </w:rPr>
-        <w:t xml:space="preserve">        </w:t>
-      </w:r>
-      <w:r>
-        <w:rPr>
-          <w:rFonts w:ascii="Consolas" w:hAnsi="Consolas"/>
-          <w:color w:val="FC618D"/>
-          <w:sz w:val="21"/>
-          <w:szCs w:val="21"/>
-          <w:lang w:val="en-US" w:eastAsia="ru-RU"/>
-        </w:rPr>
-        <w:t>if</w:t>
+          <w:lang w:eastAsia="ru-RU"/>
+        </w:rPr>
+        <w:t xml:space="preserve"> </w:t>
       </w:r>
       <w:r>
         <w:rPr>
@@ -1982,37 +2516,112 @@
           <w:szCs w:val="21"/>
           <w:lang w:val="en-US" w:eastAsia="ru-RU"/>
         </w:rPr>
-        <w:t xml:space="preserve"> c</w:t>
-      </w:r>
-      <w:r>
-        <w:rPr>
-          <w:rFonts w:ascii="Consolas" w:hAnsi="Consolas"/>
-          <w:color w:val="FC618D"/>
-          <w:sz w:val="21"/>
-          <w:szCs w:val="21"/>
-          <w:lang w:val="en-US" w:eastAsia="ru-RU"/>
-        </w:rPr>
-        <w:t>&gt;</w:t>
-      </w:r>
-      <w:r>
-        <w:rPr>
-          <w:rFonts w:ascii="Consolas" w:hAnsi="Consolas"/>
-          <w:color w:val="948AE3"/>
-          <w:sz w:val="21"/>
-          <w:szCs w:val="21"/>
-          <w:lang w:val="en-US" w:eastAsia="ru-RU"/>
-        </w:rPr>
-        <w:t>1</w:t>
-      </w:r>
+        <w:t> </w:t>
+      </w:r>
+      <w:r>
+        <w:rPr>
+          <w:rFonts w:ascii="Consolas" w:hAnsi="Consolas"/>
+          <w:color w:val="F7F1FF"/>
+          <w:sz w:val="21"/>
+          <w:szCs w:val="21"/>
+          <w:lang w:eastAsia="ru-RU"/>
+        </w:rPr>
+        <w:t xml:space="preserve"> </w:t>
+      </w:r>
+      <w:proofErr w:type="spellStart"/>
+      <w:proofErr w:type="gramStart"/>
+      <w:r>
+        <w:rPr>
+          <w:rFonts w:ascii="Consolas" w:hAnsi="Consolas"/>
+          <w:color w:val="F7F1FF"/>
+          <w:sz w:val="21"/>
+          <w:szCs w:val="21"/>
+          <w:lang w:val="en-US" w:eastAsia="ru-RU"/>
+        </w:rPr>
+        <w:t>answ</w:t>
+      </w:r>
+      <w:proofErr w:type="spellEnd"/>
       <w:r>
         <w:rPr>
           <w:rFonts w:ascii="Consolas" w:hAnsi="Consolas"/>
           <w:color w:val="8B888F"/>
           <w:sz w:val="21"/>
           <w:szCs w:val="21"/>
-          <w:lang w:val="en-US" w:eastAsia="ru-RU"/>
-        </w:rPr>
-        <w:t>:</w:t>
+          <w:lang w:eastAsia="ru-RU"/>
+        </w:rPr>
+        <w:t>.</w:t>
+      </w:r>
+      <w:r>
+        <w:rPr>
+          <w:rFonts w:ascii="Consolas" w:hAnsi="Consolas"/>
+          <w:color w:val="7BD88F"/>
+          <w:sz w:val="21"/>
+          <w:szCs w:val="21"/>
+          <w:lang w:val="en-US" w:eastAsia="ru-RU"/>
+        </w:rPr>
+        <w:t>reverse</w:t>
+      </w:r>
+      <w:proofErr w:type="gramEnd"/>
+      <w:r>
+        <w:rPr>
+          <w:rFonts w:ascii="Consolas" w:hAnsi="Consolas"/>
+          <w:color w:val="8B888F"/>
+          <w:sz w:val="21"/>
+          <w:szCs w:val="21"/>
+          <w:lang w:eastAsia="ru-RU"/>
+        </w:rPr>
+        <w:t>()</w:t>
+      </w:r>
+    </w:p>
+    <w:p>
+      <w:pPr>
+        <w:rPr>
+          <w:lang w:eastAsia="ru-RU"/>
+        </w:rPr>
+      </w:pPr>
+      <w:r>
+        <w:rPr>
+          <w:lang w:eastAsia="ru-RU"/>
+        </w:rPr>
+        <w:t>Удаление повторо</w:t>
+      </w:r>
+      <w:r>
+        <w:rPr>
+          <w:lang w:eastAsia="ru-RU"/>
+        </w:rPr>
+        <w:t>в</w:t>
+      </w:r>
+      <w:r>
+        <w:rPr>
+          <w:lang w:eastAsia="ru-RU"/>
+        </w:rPr>
+        <w:t xml:space="preserve"> методом </w:t>
+      </w:r>
+      <w:proofErr w:type="gramStart"/>
+      <w:r>
+        <w:rPr>
+          <w:lang w:val="en-US" w:eastAsia="ru-RU"/>
+        </w:rPr>
+        <w:t>set</w:t>
+      </w:r>
+      <w:r>
+        <w:rPr>
+          <w:lang w:eastAsia="ru-RU"/>
+        </w:rPr>
+        <w:t>(</w:t>
+      </w:r>
+      <w:proofErr w:type="gramEnd"/>
+      <w:r>
+        <w:rPr>
+          <w:lang w:eastAsia="ru-RU"/>
+        </w:rPr>
+        <w:t xml:space="preserve">) </w:t>
+      </w:r>
+      <w:r>
+        <w:rPr>
+          <w:lang w:eastAsia="ru-RU"/>
+        </w:rPr>
+        <w:t>и обратная сортировка списка.</w:t>
       </w:r>
     </w:p>
     <w:p>
@@ -2037,10 +2646,59 @@
           <w:szCs w:val="21"/>
           <w:lang w:val="en-US" w:eastAsia="ru-RU"/>
         </w:rPr>
-        <w:t xml:space="preserve">            </w:t>
+        <w:t> </w:t>
+      </w:r>
+      <w:r>
+        <w:rPr>
+          <w:rFonts w:ascii="Consolas" w:hAnsi="Consolas"/>
+          <w:color w:val="F7F1FF"/>
+          <w:sz w:val="21"/>
+          <w:szCs w:val="21"/>
+          <w:lang w:eastAsia="ru-RU"/>
+        </w:rPr>
+        <w:t xml:space="preserve"> </w:t>
+      </w:r>
+      <w:r>
+        <w:rPr>
+          <w:rFonts w:ascii="Consolas" w:hAnsi="Consolas"/>
+          <w:color w:val="F7F1FF"/>
+          <w:sz w:val="21"/>
+          <w:szCs w:val="21"/>
+          <w:lang w:val="en-US" w:eastAsia="ru-RU"/>
+        </w:rPr>
+        <w:t> </w:t>
+      </w:r>
+      <w:r>
+        <w:rPr>
+          <w:rFonts w:ascii="Consolas" w:hAnsi="Consolas"/>
+          <w:color w:val="F7F1FF"/>
+          <w:sz w:val="21"/>
+          <w:szCs w:val="21"/>
+          <w:lang w:eastAsia="ru-RU"/>
+        </w:rPr>
+        <w:t xml:space="preserve"> </w:t>
+      </w:r>
+      <w:r>
+        <w:rPr>
+          <w:rFonts w:ascii="Consolas" w:hAnsi="Consolas"/>
+          <w:color w:val="FC618D"/>
+          <w:sz w:val="21"/>
+          <w:szCs w:val="21"/>
+          <w:lang w:val="en-US" w:eastAsia="ru-RU"/>
+        </w:rPr>
+        <w:t>for</w:t>
+      </w:r>
+      <w:r>
+        <w:rPr>
+          <w:rFonts w:ascii="Consolas" w:hAnsi="Consolas"/>
+          <w:color w:val="F7F1FF"/>
+          <w:sz w:val="21"/>
+          <w:szCs w:val="21"/>
+          <w:lang w:val="en-US" w:eastAsia="ru-RU"/>
+        </w:rPr>
+        <w:t xml:space="preserve"> </w:t>
       </w:r>
       <w:proofErr w:type="spellStart"/>
-      <w:proofErr w:type="gramStart"/>
       <w:r>
         <w:rPr>
           <w:rFonts w:ascii="Consolas" w:hAnsi="Consolas"/>
@@ -2049,8 +2707,51 @@
           <w:szCs w:val="21"/>
           <w:lang w:val="en-US" w:eastAsia="ru-RU"/>
         </w:rPr>
-        <w:t>A</w:t>
-      </w:r>
+        <w:t>i</w:t>
+      </w:r>
+      <w:proofErr w:type="spellEnd"/>
+      <w:r>
+        <w:rPr>
+          <w:rFonts w:ascii="Consolas" w:hAnsi="Consolas"/>
+          <w:color w:val="F7F1FF"/>
+          <w:sz w:val="21"/>
+          <w:szCs w:val="21"/>
+          <w:lang w:val="en-US" w:eastAsia="ru-RU"/>
+        </w:rPr>
+        <w:t xml:space="preserve"> </w:t>
+      </w:r>
+      <w:r>
+        <w:rPr>
+          <w:rFonts w:ascii="Consolas" w:hAnsi="Consolas"/>
+          <w:color w:val="FC618D"/>
+          <w:sz w:val="21"/>
+          <w:szCs w:val="21"/>
+          <w:lang w:val="en-US" w:eastAsia="ru-RU"/>
+        </w:rPr>
+        <w:t>in</w:t>
+      </w:r>
+      <w:r>
+        <w:rPr>
+          <w:rFonts w:ascii="Consolas" w:hAnsi="Consolas"/>
+          <w:color w:val="F7F1FF"/>
+          <w:sz w:val="21"/>
+          <w:szCs w:val="21"/>
+          <w:lang w:val="en-US" w:eastAsia="ru-RU"/>
+        </w:rPr>
+        <w:t xml:space="preserve"> </w:t>
+      </w:r>
+      <w:proofErr w:type="spellStart"/>
+      <w:r>
+        <w:rPr>
+          <w:rFonts w:ascii="Consolas" w:hAnsi="Consolas"/>
+          <w:color w:val="F7F1FF"/>
+          <w:sz w:val="21"/>
+          <w:szCs w:val="21"/>
+          <w:lang w:val="en-US" w:eastAsia="ru-RU"/>
+        </w:rPr>
+        <w:t>answ</w:t>
+      </w:r>
+      <w:proofErr w:type="spellEnd"/>
       <w:r>
         <w:rPr>
           <w:rFonts w:ascii="Consolas" w:hAnsi="Consolas"/>
@@ -2059,142 +2760,7 @@
           <w:szCs w:val="21"/>
           <w:lang w:val="en-US" w:eastAsia="ru-RU"/>
         </w:rPr>
-        <w:t>.</w:t>
-      </w:r>
-      <w:r>
-        <w:rPr>
-          <w:rFonts w:ascii="Consolas" w:hAnsi="Consolas"/>
-          <w:color w:val="7BD88F"/>
-          <w:sz w:val="21"/>
-          <w:szCs w:val="21"/>
-          <w:lang w:val="en-US" w:eastAsia="ru-RU"/>
-        </w:rPr>
-        <w:t>append</w:t>
-      </w:r>
-      <w:proofErr w:type="spellEnd"/>
-      <w:proofErr w:type="gramEnd"/>
-      <w:r>
-        <w:rPr>
-          <w:rFonts w:ascii="Consolas" w:hAnsi="Consolas"/>
-          <w:color w:val="8B888F"/>
-          <w:sz w:val="21"/>
-          <w:szCs w:val="21"/>
-          <w:lang w:val="en-US" w:eastAsia="ru-RU"/>
-        </w:rPr>
-        <w:t>((</w:t>
-      </w:r>
-      <w:proofErr w:type="spellStart"/>
-      <w:r>
-        <w:rPr>
-          <w:rFonts w:ascii="Consolas" w:hAnsi="Consolas"/>
-          <w:color w:val="F7F1FF"/>
-          <w:sz w:val="21"/>
-          <w:szCs w:val="21"/>
-          <w:lang w:val="en-US" w:eastAsia="ru-RU"/>
-        </w:rPr>
-        <w:t>c</w:t>
-      </w:r>
-      <w:r>
-        <w:rPr>
-          <w:rFonts w:ascii="Consolas" w:hAnsi="Consolas"/>
-          <w:color w:val="8B888F"/>
-          <w:sz w:val="21"/>
-          <w:szCs w:val="21"/>
-          <w:lang w:val="en-US" w:eastAsia="ru-RU"/>
-        </w:rPr>
-        <w:t>,</w:t>
-      </w:r>
-      <w:r>
-        <w:rPr>
-          <w:rFonts w:ascii="Consolas" w:hAnsi="Consolas"/>
-          <w:color w:val="F7F1FF"/>
-          <w:sz w:val="21"/>
-          <w:szCs w:val="21"/>
-          <w:lang w:val="en-US" w:eastAsia="ru-RU"/>
-        </w:rPr>
-        <w:t>s</w:t>
-      </w:r>
-      <w:proofErr w:type="spellEnd"/>
-      <w:r>
-        <w:rPr>
-          <w:rFonts w:ascii="Consolas" w:hAnsi="Consolas"/>
-          <w:color w:val="8B888F"/>
-          <w:sz w:val="21"/>
-          <w:szCs w:val="21"/>
-          <w:lang w:val="en-US" w:eastAsia="ru-RU"/>
-        </w:rPr>
-        <w:t>[</w:t>
-      </w:r>
-      <w:proofErr w:type="spellStart"/>
-      <w:r>
-        <w:rPr>
-          <w:rFonts w:ascii="Consolas" w:hAnsi="Consolas"/>
-          <w:color w:val="F7F1FF"/>
-          <w:sz w:val="21"/>
-          <w:szCs w:val="21"/>
-          <w:lang w:val="en-US" w:eastAsia="ru-RU"/>
-        </w:rPr>
-        <w:t>i</w:t>
-      </w:r>
-      <w:proofErr w:type="spellEnd"/>
-      <w:r>
-        <w:rPr>
-          <w:rFonts w:ascii="Consolas" w:hAnsi="Consolas"/>
-          <w:color w:val="8B888F"/>
-          <w:sz w:val="21"/>
-          <w:szCs w:val="21"/>
-          <w:lang w:val="en-US" w:eastAsia="ru-RU"/>
-        </w:rPr>
-        <w:t>]))</w:t>
-      </w:r>
-    </w:p>
-    <w:p>
-      <w:pPr>
-        <w:rPr>
-          <w:lang w:eastAsia="ru-RU"/>
-        </w:rPr>
-      </w:pPr>
-      <w:r>
-        <w:rPr>
-          <w:lang w:val="en-US" w:eastAsia="ru-RU"/>
-        </w:rPr>
-        <w:t> </w:t>
-      </w:r>
-      <w:r>
-        <w:rPr>
-          <w:lang w:eastAsia="ru-RU"/>
-        </w:rPr>
-        <w:t xml:space="preserve"> </w:t>
-      </w:r>
-      <w:r>
-        <w:rPr>
-          <w:lang w:val="en-US" w:eastAsia="ru-RU"/>
-        </w:rPr>
-        <w:t> </w:t>
-      </w:r>
-      <w:r>
-        <w:rPr>
-          <w:lang w:eastAsia="ru-RU"/>
-        </w:rPr>
-        <w:t xml:space="preserve"> </w:t>
-      </w:r>
-      <w:r>
-        <w:rPr>
-          <w:lang w:eastAsia="ru-RU"/>
-        </w:rPr>
-        <w:t xml:space="preserve">Сравниваем каждое слово со всеми остальными в строке, если совпадений больше 1, то добавляем кортеж слово и количество его появлений в массив ответов </w:t>
-      </w:r>
-      <w:r>
-        <w:rPr>
-          <w:lang w:val="en-US" w:eastAsia="ru-RU"/>
-        </w:rPr>
-        <w:t>A</w:t>
-      </w:r>
-      <w:r>
-        <w:rPr>
-          <w:lang w:eastAsia="ru-RU"/>
-        </w:rPr>
-        <w:t>.</w:t>
+        <w:t>:</w:t>
       </w:r>
     </w:p>
     <w:p>
@@ -2219,79 +2785,27 @@
           <w:szCs w:val="21"/>
           <w:lang w:val="en-US" w:eastAsia="ru-RU"/>
         </w:rPr>
-        <w:t> </w:t>
-      </w:r>
-      <w:r>
-        <w:rPr>
-          <w:rFonts w:ascii="Consolas" w:hAnsi="Consolas"/>
-          <w:color w:val="F7F1FF"/>
-          <w:sz w:val="21"/>
-          <w:szCs w:val="21"/>
-          <w:lang w:eastAsia="ru-RU"/>
-        </w:rPr>
-        <w:t xml:space="preserve"> </w:t>
-      </w:r>
-      <w:r>
-        <w:rPr>
-          <w:rFonts w:ascii="Consolas" w:hAnsi="Consolas"/>
-          <w:color w:val="F7F1FF"/>
-          <w:sz w:val="21"/>
-          <w:szCs w:val="21"/>
-          <w:lang w:val="en-US" w:eastAsia="ru-RU"/>
-        </w:rPr>
-        <w:t> </w:t>
-      </w:r>
-      <w:r>
-        <w:rPr>
-          <w:rFonts w:ascii="Consolas" w:hAnsi="Consolas"/>
-          <w:color w:val="F7F1FF"/>
-          <w:sz w:val="21"/>
-          <w:szCs w:val="21"/>
-          <w:lang w:eastAsia="ru-RU"/>
-        </w:rPr>
-        <w:t xml:space="preserve"> </w:t>
-      </w:r>
-      <w:proofErr w:type="spellStart"/>
-      <w:r>
-        <w:rPr>
-          <w:rFonts w:ascii="Consolas" w:hAnsi="Consolas"/>
-          <w:color w:val="F7F1FF"/>
-          <w:sz w:val="21"/>
-          <w:szCs w:val="21"/>
-          <w:lang w:val="en-US" w:eastAsia="ru-RU"/>
-        </w:rPr>
-        <w:t>answ</w:t>
-      </w:r>
-      <w:proofErr w:type="spellEnd"/>
-      <w:r>
-        <w:rPr>
-          <w:rFonts w:ascii="Consolas" w:hAnsi="Consolas"/>
-          <w:color w:val="F7F1FF"/>
-          <w:sz w:val="21"/>
-          <w:szCs w:val="21"/>
-          <w:lang w:val="en-US" w:eastAsia="ru-RU"/>
-        </w:rPr>
-        <w:t xml:space="preserve"> </w:t>
-      </w:r>
-      <w:r>
-        <w:rPr>
-          <w:rFonts w:ascii="Consolas" w:hAnsi="Consolas"/>
-          <w:color w:val="FC618D"/>
-          <w:sz w:val="21"/>
-          <w:szCs w:val="21"/>
-          <w:lang w:val="en-US" w:eastAsia="ru-RU"/>
-        </w:rPr>
-        <w:t>=</w:t>
-      </w:r>
-      <w:r>
-        <w:rPr>
-          <w:rFonts w:ascii="Consolas" w:hAnsi="Consolas"/>
-          <w:color w:val="F7F1FF"/>
-          <w:sz w:val="21"/>
-          <w:szCs w:val="21"/>
-          <w:lang w:val="en-US" w:eastAsia="ru-RU"/>
-        </w:rPr>
-        <w:t xml:space="preserve"> </w:t>
+        <w:t xml:space="preserve">        </w:t>
+      </w:r>
+      <w:r>
+        <w:rPr>
+          <w:rFonts w:ascii="Consolas" w:hAnsi="Consolas"/>
+          <w:color w:val="7BD88F"/>
+          <w:sz w:val="21"/>
+          <w:szCs w:val="21"/>
+          <w:lang w:val="en-US" w:eastAsia="ru-RU"/>
+        </w:rPr>
+        <w:t>print</w:t>
+      </w:r>
+      <w:r>
+        <w:rPr>
+          <w:rFonts w:ascii="Consolas" w:hAnsi="Consolas"/>
+          <w:color w:val="8B888F"/>
+          <w:sz w:val="21"/>
+          <w:szCs w:val="21"/>
+          <w:lang w:val="en-US" w:eastAsia="ru-RU"/>
+        </w:rPr>
+        <w:t>(</w:t>
       </w:r>
       <w:r>
         <w:rPr>
@@ -2303,8 +2817,40 @@
           <w:szCs w:val="21"/>
           <w:lang w:val="en-US" w:eastAsia="ru-RU"/>
         </w:rPr>
-        <w:t>list</w:t>
-      </w:r>
+        <w:t>f</w:t>
+      </w:r>
+      <w:r>
+        <w:rPr>
+          <w:rFonts w:ascii="Consolas" w:hAnsi="Consolas"/>
+          <w:color w:val="FCE566"/>
+          <w:sz w:val="21"/>
+          <w:szCs w:val="21"/>
+          <w:lang w:val="en-US" w:eastAsia="ru-RU"/>
+        </w:rPr>
+        <w:t>"|</w:t>
+      </w:r>
+      <w:r>
+        <w:rPr>
+          <w:rFonts w:ascii="Consolas" w:hAnsi="Consolas"/>
+          <w:color w:val="948AE3"/>
+          <w:sz w:val="21"/>
+          <w:szCs w:val="21"/>
+          <w:lang w:val="en-US" w:eastAsia="ru-RU"/>
+        </w:rPr>
+        <w:t>{</w:t>
+      </w:r>
+      <w:proofErr w:type="spellStart"/>
+      <w:r>
+        <w:rPr>
+          <w:rFonts w:ascii="Consolas" w:hAnsi="Consolas"/>
+          <w:color w:val="F7F1FF"/>
+          <w:sz w:val="21"/>
+          <w:szCs w:val="21"/>
+          <w:lang w:val="en-US" w:eastAsia="ru-RU"/>
+        </w:rPr>
+        <w:t>i</w:t>
+      </w:r>
+      <w:proofErr w:type="spellEnd"/>
       <w:r>
         <w:rPr>
           <w:rFonts w:ascii="Consolas" w:hAnsi="Consolas"/>
@@ -2313,7 +2859,28 @@
           <w:szCs w:val="21"/>
           <w:lang w:val="en-US" w:eastAsia="ru-RU"/>
         </w:rPr>
-        <w:t>(</w:t>
+        <w:t>[</w:t>
+      </w:r>
+      <w:r>
+        <w:rPr>
+          <w:rFonts w:ascii="Consolas" w:hAnsi="Consolas"/>
+          <w:color w:val="948AE3"/>
+          <w:sz w:val="21"/>
+          <w:szCs w:val="21"/>
+          <w:lang w:val="en-US" w:eastAsia="ru-RU"/>
+        </w:rPr>
+        <w:t>1</w:t>
+      </w:r>
+      <w:proofErr w:type="gramStart"/>
+      <w:r>
+        <w:rPr>
+          <w:rFonts w:ascii="Consolas" w:hAnsi="Consolas"/>
+          <w:color w:val="8B888F"/>
+          <w:sz w:val="21"/>
+          <w:szCs w:val="21"/>
+          <w:lang w:val="en-US" w:eastAsia="ru-RU"/>
+        </w:rPr>
+        <w:t>]</w:t>
       </w:r>
       <w:r>
         <w:rPr>
@@ -2325,614 +2892,9 @@
           <w:szCs w:val="21"/>
           <w:lang w:val="en-US" w:eastAsia="ru-RU"/>
         </w:rPr>
-        <w:t>set</w:t>
-      </w:r>
-      <w:r>
-        <w:rPr>
-          <w:rFonts w:ascii="Consolas" w:hAnsi="Consolas"/>
-          <w:color w:val="8B888F"/>
-          <w:sz w:val="21"/>
-          <w:szCs w:val="21"/>
-          <w:lang w:val="en-US" w:eastAsia="ru-RU"/>
-        </w:rPr>
-        <w:t>(</w:t>
-      </w:r>
-      <w:r>
-        <w:rPr>
-          <w:rFonts w:ascii="Consolas" w:hAnsi="Consolas"/>
-          <w:color w:val="F7F1FF"/>
-          <w:sz w:val="21"/>
-          <w:szCs w:val="21"/>
-          <w:lang w:val="en-US" w:eastAsia="ru-RU"/>
-        </w:rPr>
-        <w:t>A</w:t>
-      </w:r>
-      <w:r>
-        <w:rPr>
-          <w:rFonts w:ascii="Consolas" w:hAnsi="Consolas"/>
-          <w:color w:val="8B888F"/>
-          <w:sz w:val="21"/>
-          <w:szCs w:val="21"/>
-          <w:lang w:val="en-US" w:eastAsia="ru-RU"/>
-        </w:rPr>
-        <w:t>))</w:t>
-      </w:r>
-    </w:p>
-    <w:p>
-      <w:pPr>
-        <w:shd w:val="clear" w:color="auto" w:fill="222222"/>
-        <w:spacing w:line="285" w:lineRule="atLeast"/>
-        <w:ind w:firstLine="0"/>
-        <w:jc w:val="left"/>
-        <w:rPr>
-          <w:rFonts w:ascii="Consolas" w:hAnsi="Consolas"/>
-          <w:color w:val="F7F1FF"/>
-          <w:sz w:val="21"/>
-          <w:szCs w:val="21"/>
-          <w:lang w:val="en-US" w:eastAsia="ru-RU"/>
-        </w:rPr>
-      </w:pPr>
-      <w:r>
-        <w:rPr>
-          <w:rFonts w:ascii="Consolas" w:hAnsi="Consolas"/>
-          <w:color w:val="F7F1FF"/>
-          <w:sz w:val="21"/>
-          <w:szCs w:val="21"/>
-          <w:lang w:val="en-US" w:eastAsia="ru-RU"/>
-        </w:rPr>
-        <w:t xml:space="preserve">    </w:t>
-      </w:r>
-      <w:proofErr w:type="spellStart"/>
-      <w:proofErr w:type="gramStart"/>
-      <w:r>
-        <w:rPr>
-          <w:rFonts w:ascii="Consolas" w:hAnsi="Consolas"/>
-          <w:color w:val="F7F1FF"/>
-          <w:sz w:val="21"/>
-          <w:szCs w:val="21"/>
-          <w:lang w:val="en-US" w:eastAsia="ru-RU"/>
-        </w:rPr>
-        <w:t>answ</w:t>
-      </w:r>
-      <w:r>
-        <w:rPr>
-          <w:rFonts w:ascii="Consolas" w:hAnsi="Consolas"/>
-          <w:color w:val="8B888F"/>
-          <w:sz w:val="21"/>
-          <w:szCs w:val="21"/>
-          <w:lang w:val="en-US" w:eastAsia="ru-RU"/>
-        </w:rPr>
-        <w:t>.</w:t>
-      </w:r>
-      <w:r>
-        <w:rPr>
-          <w:rFonts w:ascii="Consolas" w:hAnsi="Consolas"/>
-          <w:color w:val="7BD88F"/>
-          <w:sz w:val="21"/>
-          <w:szCs w:val="21"/>
-          <w:lang w:val="en-US" w:eastAsia="ru-RU"/>
-        </w:rPr>
-        <w:t>sort</w:t>
-      </w:r>
-      <w:proofErr w:type="spellEnd"/>
+        <w:t>:^</w:t>
+      </w:r>
       <w:proofErr w:type="gramEnd"/>
-      <w:r>
-        <w:rPr>
-          <w:rFonts w:ascii="Consolas" w:hAnsi="Consolas"/>
-          <w:color w:val="8B888F"/>
-          <w:sz w:val="21"/>
-          <w:szCs w:val="21"/>
-          <w:lang w:val="en-US" w:eastAsia="ru-RU"/>
-        </w:rPr>
-        <w:t>()</w:t>
-      </w:r>
-    </w:p>
-    <w:p>
-      <w:pPr>
-        <w:shd w:val="clear" w:color="auto" w:fill="222222"/>
-        <w:spacing w:line="285" w:lineRule="atLeast"/>
-        <w:ind w:firstLine="0"/>
-        <w:jc w:val="left"/>
-        <w:rPr>
-          <w:rFonts w:ascii="Consolas" w:hAnsi="Consolas"/>
-          <w:color w:val="8B888F"/>
-          <w:sz w:val="21"/>
-          <w:szCs w:val="21"/>
-          <w:lang w:val="en-US" w:eastAsia="ru-RU"/>
-        </w:rPr>
-      </w:pPr>
-      <w:r>
-        <w:rPr>
-          <w:rFonts w:ascii="Consolas" w:hAnsi="Consolas"/>
-          <w:color w:val="F7F1FF"/>
-          <w:sz w:val="21"/>
-          <w:szCs w:val="21"/>
-          <w:lang w:val="en-US" w:eastAsia="ru-RU"/>
-        </w:rPr>
-        <w:t xml:space="preserve">    </w:t>
-      </w:r>
-      <w:proofErr w:type="spellStart"/>
-      <w:proofErr w:type="gramStart"/>
-      <w:r>
-        <w:rPr>
-          <w:rFonts w:ascii="Consolas" w:hAnsi="Consolas"/>
-          <w:color w:val="F7F1FF"/>
-          <w:sz w:val="21"/>
-          <w:szCs w:val="21"/>
-          <w:lang w:val="en-US" w:eastAsia="ru-RU"/>
-        </w:rPr>
-        <w:t>answ</w:t>
-      </w:r>
-      <w:r>
-        <w:rPr>
-          <w:rFonts w:ascii="Consolas" w:hAnsi="Consolas"/>
-          <w:color w:val="8B888F"/>
-          <w:sz w:val="21"/>
-          <w:szCs w:val="21"/>
-          <w:lang w:val="en-US" w:eastAsia="ru-RU"/>
-        </w:rPr>
-        <w:t>.</w:t>
-      </w:r>
-      <w:r>
-        <w:rPr>
-          <w:rFonts w:ascii="Consolas" w:hAnsi="Consolas"/>
-          <w:color w:val="7BD88F"/>
-          <w:sz w:val="21"/>
-          <w:szCs w:val="21"/>
-          <w:lang w:val="en-US" w:eastAsia="ru-RU"/>
-        </w:rPr>
-        <w:t>reverse</w:t>
-      </w:r>
-      <w:proofErr w:type="spellEnd"/>
-      <w:proofErr w:type="gramEnd"/>
-      <w:r>
-        <w:rPr>
-          <w:rFonts w:ascii="Consolas" w:hAnsi="Consolas"/>
-          <w:color w:val="8B888F"/>
-          <w:sz w:val="21"/>
-          <w:szCs w:val="21"/>
-          <w:lang w:val="en-US" w:eastAsia="ru-RU"/>
-        </w:rPr>
-        <w:t>()</w:t>
-      </w:r>
-    </w:p>
-    <w:p>
-      <w:pPr>
-        <w:rPr>
-          <w:lang w:eastAsia="ru-RU"/>
-        </w:rPr>
-      </w:pPr>
-      <w:r>
-        <w:rPr>
-          <w:lang w:eastAsia="ru-RU"/>
-        </w:rPr>
-        <w:t xml:space="preserve">Удаление повтором методом </w:t>
-      </w:r>
-      <w:proofErr w:type="gramStart"/>
-      <w:r>
-        <w:rPr>
-          <w:lang w:val="en-US" w:eastAsia="ru-RU"/>
-        </w:rPr>
-        <w:t>set</w:t>
-      </w:r>
-      <w:r>
-        <w:rPr>
-          <w:lang w:eastAsia="ru-RU"/>
-        </w:rPr>
-        <w:t>(</w:t>
-      </w:r>
-      <w:proofErr w:type="gramEnd"/>
-      <w:r>
-        <w:rPr>
-          <w:lang w:eastAsia="ru-RU"/>
-        </w:rPr>
-        <w:t xml:space="preserve">) </w:t>
-      </w:r>
-      <w:r>
-        <w:rPr>
-          <w:lang w:eastAsia="ru-RU"/>
-        </w:rPr>
-        <w:t>и обратная сортировка списка.</w:t>
-      </w:r>
-    </w:p>
-    <w:p>
-      <w:pPr>
-        <w:shd w:val="clear" w:color="auto" w:fill="222222"/>
-        <w:spacing w:line="285" w:lineRule="atLeast"/>
-        <w:ind w:firstLine="0"/>
-        <w:jc w:val="left"/>
-        <w:rPr>
-          <w:rFonts w:ascii="Consolas" w:hAnsi="Consolas"/>
-          <w:color w:val="F7F1FF"/>
-          <w:sz w:val="21"/>
-          <w:szCs w:val="21"/>
-          <w:lang w:val="en-US" w:eastAsia="ru-RU"/>
-        </w:rPr>
-      </w:pPr>
-      <w:r>
-        <w:rPr>
-          <w:rFonts w:ascii="Consolas" w:hAnsi="Consolas"/>
-          <w:color w:val="F7F1FF"/>
-          <w:sz w:val="21"/>
-          <w:szCs w:val="21"/>
-          <w:lang w:val="en-US" w:eastAsia="ru-RU"/>
-        </w:rPr>
-        <w:t> </w:t>
-      </w:r>
-      <w:r>
-        <w:rPr>
-          <w:rFonts w:ascii="Consolas" w:hAnsi="Consolas"/>
-          <w:color w:val="F7F1FF"/>
-          <w:sz w:val="21"/>
-          <w:szCs w:val="21"/>
-          <w:lang w:eastAsia="ru-RU"/>
-        </w:rPr>
-        <w:t xml:space="preserve"> </w:t>
-      </w:r>
-      <w:r>
-        <w:rPr>
-          <w:rFonts w:ascii="Consolas" w:hAnsi="Consolas"/>
-          <w:color w:val="F7F1FF"/>
-          <w:sz w:val="21"/>
-          <w:szCs w:val="21"/>
-          <w:lang w:val="en-US" w:eastAsia="ru-RU"/>
-        </w:rPr>
-        <w:t> </w:t>
-      </w:r>
-      <w:r>
-        <w:rPr>
-          <w:rFonts w:ascii="Consolas" w:hAnsi="Consolas"/>
-          <w:color w:val="F7F1FF"/>
-          <w:sz w:val="21"/>
-          <w:szCs w:val="21"/>
-          <w:lang w:eastAsia="ru-RU"/>
-        </w:rPr>
-        <w:t xml:space="preserve"> </w:t>
-      </w:r>
-      <w:r>
-        <w:rPr>
-          <w:rFonts w:ascii="Consolas" w:hAnsi="Consolas"/>
-          <w:color w:val="FC618D"/>
-          <w:sz w:val="21"/>
-          <w:szCs w:val="21"/>
-          <w:lang w:val="en-US" w:eastAsia="ru-RU"/>
-        </w:rPr>
-        <w:t>for</w:t>
-      </w:r>
-      <w:r>
-        <w:rPr>
-          <w:rFonts w:ascii="Consolas" w:hAnsi="Consolas"/>
-          <w:color w:val="F7F1FF"/>
-          <w:sz w:val="21"/>
-          <w:szCs w:val="21"/>
-          <w:lang w:val="en-US" w:eastAsia="ru-RU"/>
-        </w:rPr>
-        <w:t xml:space="preserve"> </w:t>
-      </w:r>
-      <w:proofErr w:type="spellStart"/>
-      <w:r>
-        <w:rPr>
-          <w:rFonts w:ascii="Consolas" w:hAnsi="Consolas"/>
-          <w:color w:val="F7F1FF"/>
-          <w:sz w:val="21"/>
-          <w:szCs w:val="21"/>
-          <w:lang w:val="en-US" w:eastAsia="ru-RU"/>
-        </w:rPr>
-        <w:t>i</w:t>
-      </w:r>
-      <w:proofErr w:type="spellEnd"/>
-      <w:r>
-        <w:rPr>
-          <w:rFonts w:ascii="Consolas" w:hAnsi="Consolas"/>
-          <w:color w:val="F7F1FF"/>
-          <w:sz w:val="21"/>
-          <w:szCs w:val="21"/>
-          <w:lang w:val="en-US" w:eastAsia="ru-RU"/>
-        </w:rPr>
-        <w:t xml:space="preserve"> </w:t>
-      </w:r>
-      <w:r>
-        <w:rPr>
-          <w:rFonts w:ascii="Consolas" w:hAnsi="Consolas"/>
-          <w:color w:val="FC618D"/>
-          <w:sz w:val="21"/>
-          <w:szCs w:val="21"/>
-          <w:lang w:val="en-US" w:eastAsia="ru-RU"/>
-        </w:rPr>
-        <w:t>in</w:t>
-      </w:r>
-      <w:r>
-        <w:rPr>
-          <w:rFonts w:ascii="Consolas" w:hAnsi="Consolas"/>
-          <w:color w:val="F7F1FF"/>
-          <w:sz w:val="21"/>
-          <w:szCs w:val="21"/>
-          <w:lang w:val="en-US" w:eastAsia="ru-RU"/>
-        </w:rPr>
-        <w:t xml:space="preserve"> </w:t>
-      </w:r>
-      <w:proofErr w:type="spellStart"/>
-      <w:r>
-        <w:rPr>
-          <w:rFonts w:ascii="Consolas" w:hAnsi="Consolas"/>
-          <w:color w:val="F7F1FF"/>
-          <w:sz w:val="21"/>
-          <w:szCs w:val="21"/>
-          <w:lang w:val="en-US" w:eastAsia="ru-RU"/>
-        </w:rPr>
-        <w:t>answ</w:t>
-      </w:r>
-      <w:proofErr w:type="spellEnd"/>
-      <w:r>
-        <w:rPr>
-          <w:rFonts w:ascii="Consolas" w:hAnsi="Consolas"/>
-          <w:color w:val="8B888F"/>
-          <w:sz w:val="21"/>
-          <w:szCs w:val="21"/>
-          <w:lang w:val="en-US" w:eastAsia="ru-RU"/>
-        </w:rPr>
-        <w:t>:</w:t>
-      </w:r>
-    </w:p>
-    <w:p>
-      <w:pPr>
-        <w:shd w:val="clear" w:color="auto" w:fill="222222"/>
-        <w:spacing w:line="285" w:lineRule="atLeast"/>
-        <w:ind w:firstLine="0"/>
-        <w:jc w:val="left"/>
-        <w:rPr>
-          <w:rFonts w:ascii="Consolas" w:hAnsi="Consolas"/>
-          <w:color w:val="F7F1FF"/>
-          <w:sz w:val="21"/>
-          <w:szCs w:val="21"/>
-          <w:lang w:eastAsia="ru-RU"/>
-        </w:rPr>
-      </w:pPr>
-      <w:r>
-        <w:rPr>
-          <w:rFonts w:ascii="Consolas" w:hAnsi="Consolas"/>
-          <w:color w:val="F7F1FF"/>
-          <w:sz w:val="21"/>
-          <w:szCs w:val="21"/>
-          <w:lang w:val="en-US" w:eastAsia="ru-RU"/>
-        </w:rPr>
-        <w:t xml:space="preserve">        </w:t>
-      </w:r>
-      <w:proofErr w:type="spellStart"/>
-      <w:r>
-        <w:rPr>
-          <w:rFonts w:ascii="Consolas" w:hAnsi="Consolas"/>
-          <w:color w:val="F7F1FF"/>
-          <w:sz w:val="21"/>
-          <w:szCs w:val="21"/>
-          <w:lang w:eastAsia="ru-RU"/>
-        </w:rPr>
-        <w:t>pr</w:t>
-      </w:r>
-      <w:proofErr w:type="spellEnd"/>
-      <w:r>
-        <w:rPr>
-          <w:rFonts w:ascii="Consolas" w:hAnsi="Consolas"/>
-          <w:color w:val="F7F1FF"/>
-          <w:sz w:val="21"/>
-          <w:szCs w:val="21"/>
-          <w:lang w:eastAsia="ru-RU"/>
-        </w:rPr>
-        <w:t xml:space="preserve"> </w:t>
-      </w:r>
-      <w:r>
-        <w:rPr>
-          <w:rFonts w:ascii="Consolas" w:hAnsi="Consolas"/>
-          <w:color w:val="FC618D"/>
-          <w:sz w:val="21"/>
-          <w:szCs w:val="21"/>
-          <w:lang w:eastAsia="ru-RU"/>
-        </w:rPr>
-        <w:t>=</w:t>
-      </w:r>
-      <w:r>
-        <w:rPr>
-          <w:rFonts w:ascii="Consolas" w:hAnsi="Consolas"/>
-          <w:color w:val="F7F1FF"/>
-          <w:sz w:val="21"/>
-          <w:szCs w:val="21"/>
-          <w:lang w:eastAsia="ru-RU"/>
-        </w:rPr>
-        <w:t xml:space="preserve"> </w:t>
-      </w:r>
-      <w:r>
-        <w:rPr>
-          <w:rFonts w:ascii="Consolas" w:hAnsi="Consolas"/>
-          <w:color w:val="8B888F"/>
-          <w:sz w:val="21"/>
-          <w:szCs w:val="21"/>
-          <w:lang w:eastAsia="ru-RU"/>
-        </w:rPr>
-        <w:t>"</w:t>
-      </w:r>
-      <w:r>
-        <w:rPr>
-          <w:rFonts w:ascii="Consolas" w:hAnsi="Consolas"/>
-          <w:color w:val="FCE566"/>
-          <w:sz w:val="21"/>
-          <w:szCs w:val="21"/>
-          <w:lang w:eastAsia="ru-RU"/>
-        </w:rPr>
-        <w:t>Слово '</w:t>
-      </w:r>
-      <w:r>
-        <w:rPr>
-          <w:rFonts w:ascii="Consolas" w:hAnsi="Consolas"/>
-          <w:color w:val="8B888F"/>
-          <w:sz w:val="21"/>
-          <w:szCs w:val="21"/>
-          <w:lang w:eastAsia="ru-RU"/>
-        </w:rPr>
-        <w:t>"</w:t>
-      </w:r>
-      <w:r>
-        <w:rPr>
-          <w:rFonts w:ascii="Consolas" w:hAnsi="Consolas"/>
-          <w:color w:val="F7F1FF"/>
-          <w:sz w:val="21"/>
-          <w:szCs w:val="21"/>
-          <w:lang w:eastAsia="ru-RU"/>
-        </w:rPr>
-        <w:t xml:space="preserve"> </w:t>
-      </w:r>
-      <w:r>
-        <w:rPr>
-          <w:rFonts w:ascii="Consolas" w:hAnsi="Consolas"/>
-          <w:color w:val="FC618D"/>
-          <w:sz w:val="21"/>
-          <w:szCs w:val="21"/>
-          <w:lang w:eastAsia="ru-RU"/>
-        </w:rPr>
-        <w:t>+</w:t>
-      </w:r>
-      <w:r>
-        <w:rPr>
-          <w:rFonts w:ascii="Consolas" w:hAnsi="Consolas"/>
-          <w:color w:val="F7F1FF"/>
-          <w:sz w:val="21"/>
-          <w:szCs w:val="21"/>
-          <w:lang w:eastAsia="ru-RU"/>
-        </w:rPr>
-        <w:t xml:space="preserve"> </w:t>
-      </w:r>
-      <w:proofErr w:type="gramStart"/>
-      <w:r>
-        <w:rPr>
-          <w:rFonts w:ascii="Consolas" w:hAnsi="Consolas"/>
-          <w:color w:val="F7F1FF"/>
-          <w:sz w:val="21"/>
-          <w:szCs w:val="21"/>
-          <w:lang w:eastAsia="ru-RU"/>
-        </w:rPr>
-        <w:t>i</w:t>
-      </w:r>
-      <w:r>
-        <w:rPr>
-          <w:rFonts w:ascii="Consolas" w:hAnsi="Consolas"/>
-          <w:color w:val="8B888F"/>
-          <w:sz w:val="21"/>
-          <w:szCs w:val="21"/>
-          <w:lang w:eastAsia="ru-RU"/>
-        </w:rPr>
-        <w:t>[</w:t>
-      </w:r>
-      <w:proofErr w:type="gramEnd"/>
-      <w:r>
-        <w:rPr>
-          <w:rFonts w:ascii="Consolas" w:hAnsi="Consolas"/>
-          <w:color w:val="948AE3"/>
-          <w:sz w:val="21"/>
-          <w:szCs w:val="21"/>
-          <w:lang w:eastAsia="ru-RU"/>
-        </w:rPr>
-        <w:t>1</w:t>
-      </w:r>
-      <w:r>
-        <w:rPr>
-          <w:rFonts w:ascii="Consolas" w:hAnsi="Consolas"/>
-          <w:color w:val="8B888F"/>
-          <w:sz w:val="21"/>
-          <w:szCs w:val="21"/>
-          <w:lang w:eastAsia="ru-RU"/>
-        </w:rPr>
-        <w:t>]</w:t>
-      </w:r>
-      <w:r>
-        <w:rPr>
-          <w:rFonts w:ascii="Consolas" w:hAnsi="Consolas"/>
-          <w:color w:val="F7F1FF"/>
-          <w:sz w:val="21"/>
-          <w:szCs w:val="21"/>
-          <w:lang w:eastAsia="ru-RU"/>
-        </w:rPr>
-        <w:t xml:space="preserve"> </w:t>
-      </w:r>
-      <w:r>
-        <w:rPr>
-          <w:rFonts w:ascii="Consolas" w:hAnsi="Consolas"/>
-          <w:color w:val="FC618D"/>
-          <w:sz w:val="21"/>
-          <w:szCs w:val="21"/>
-          <w:lang w:eastAsia="ru-RU"/>
-        </w:rPr>
-        <w:t>+</w:t>
-      </w:r>
-      <w:r>
-        <w:rPr>
-          <w:rFonts w:ascii="Consolas" w:hAnsi="Consolas"/>
-          <w:color w:val="F7F1FF"/>
-          <w:sz w:val="21"/>
-          <w:szCs w:val="21"/>
-          <w:lang w:eastAsia="ru-RU"/>
-        </w:rPr>
-        <w:t xml:space="preserve"> </w:t>
-      </w:r>
-      <w:r>
-        <w:rPr>
-          <w:rFonts w:ascii="Consolas" w:hAnsi="Consolas"/>
-          <w:color w:val="8B888F"/>
-          <w:sz w:val="21"/>
-          <w:szCs w:val="21"/>
-          <w:lang w:eastAsia="ru-RU"/>
-        </w:rPr>
-        <w:t>"</w:t>
-      </w:r>
-      <w:r>
-        <w:rPr>
-          <w:rFonts w:ascii="Consolas" w:hAnsi="Consolas"/>
-          <w:color w:val="FCE566"/>
-          <w:sz w:val="21"/>
-          <w:szCs w:val="21"/>
-          <w:lang w:eastAsia="ru-RU"/>
-        </w:rPr>
-        <w:t xml:space="preserve">' встречается </w:t>
-      </w:r>
-      <w:r>
-        <w:rPr>
-          <w:rFonts w:ascii="Consolas" w:hAnsi="Consolas"/>
-          <w:color w:val="8B888F"/>
-          <w:sz w:val="21"/>
-          <w:szCs w:val="21"/>
-          <w:lang w:eastAsia="ru-RU"/>
-        </w:rPr>
-        <w:t>"</w:t>
-      </w:r>
-      <w:r>
-        <w:rPr>
-          <w:rFonts w:ascii="Consolas" w:hAnsi="Consolas"/>
-          <w:color w:val="F7F1FF"/>
-          <w:sz w:val="21"/>
-          <w:szCs w:val="21"/>
-          <w:lang w:eastAsia="ru-RU"/>
-        </w:rPr>
-        <w:t xml:space="preserve"> </w:t>
-      </w:r>
-      <w:r>
-        <w:rPr>
-          <w:rFonts w:ascii="Consolas" w:hAnsi="Consolas"/>
-          <w:color w:val="FC618D"/>
-          <w:sz w:val="21"/>
-          <w:szCs w:val="21"/>
-          <w:lang w:eastAsia="ru-RU"/>
-        </w:rPr>
-        <w:t>+</w:t>
-      </w:r>
-      <w:r>
-        <w:rPr>
-          <w:rFonts w:ascii="Consolas" w:hAnsi="Consolas"/>
-          <w:color w:val="F7F1FF"/>
-          <w:sz w:val="21"/>
-          <w:szCs w:val="21"/>
-          <w:lang w:eastAsia="ru-RU"/>
-        </w:rPr>
-        <w:t xml:space="preserve"> </w:t>
-      </w:r>
-      <w:proofErr w:type="spellStart"/>
       <w:r>
         <w:rPr>
           <w:rFonts w:ascii="Consolas" w:hAnsi="Consolas"/>
@@ -2941,202 +2903,200 @@
           <w:color w:val="5AD4E6"/>
           <w:sz w:val="21"/>
           <w:szCs w:val="21"/>
+          <w:lang w:val="en-US" w:eastAsia="ru-RU"/>
+        </w:rPr>
+        <w:t>10</w:t>
+      </w:r>
+      <w:r>
+        <w:rPr>
+          <w:rFonts w:ascii="Consolas" w:hAnsi="Consolas"/>
+          <w:color w:val="948AE3"/>
+          <w:sz w:val="21"/>
+          <w:szCs w:val="21"/>
+          <w:lang w:val="en-US" w:eastAsia="ru-RU"/>
+        </w:rPr>
+        <w:t>}</w:t>
+      </w:r>
+      <w:r>
+        <w:rPr>
+          <w:rFonts w:ascii="Consolas" w:hAnsi="Consolas"/>
+          <w:color w:val="FCE566"/>
+          <w:sz w:val="21"/>
+          <w:szCs w:val="21"/>
+          <w:lang w:val="en-US" w:eastAsia="ru-RU"/>
+        </w:rPr>
+        <w:t>|</w:t>
+      </w:r>
+      <w:r>
+        <w:rPr>
+          <w:rFonts w:ascii="Consolas" w:hAnsi="Consolas"/>
+          <w:color w:val="948AE3"/>
+          <w:sz w:val="21"/>
+          <w:szCs w:val="21"/>
+          <w:lang w:val="en-US" w:eastAsia="ru-RU"/>
+        </w:rPr>
+        <w:t>{</w:t>
+      </w:r>
+      <w:r>
+        <w:rPr>
+          <w:rFonts w:ascii="Consolas" w:hAnsi="Consolas"/>
+          <w:i/>
+          <w:iCs/>
+          <w:color w:val="5AD4E6"/>
+          <w:sz w:val="21"/>
+          <w:szCs w:val="21"/>
+          <w:lang w:val="en-US" w:eastAsia="ru-RU"/>
+        </w:rPr>
+        <w:t>str</w:t>
+      </w:r>
+      <w:r>
+        <w:rPr>
+          <w:rFonts w:ascii="Consolas" w:hAnsi="Consolas"/>
+          <w:color w:val="8B888F"/>
+          <w:sz w:val="21"/>
+          <w:szCs w:val="21"/>
+          <w:lang w:val="en-US" w:eastAsia="ru-RU"/>
+        </w:rPr>
+        <w:t>(</w:t>
+      </w:r>
+      <w:proofErr w:type="spellStart"/>
+      <w:r>
+        <w:rPr>
+          <w:rFonts w:ascii="Consolas" w:hAnsi="Consolas"/>
+          <w:color w:val="F7F1FF"/>
+          <w:sz w:val="21"/>
+          <w:szCs w:val="21"/>
+          <w:lang w:val="en-US" w:eastAsia="ru-RU"/>
+        </w:rPr>
+        <w:t>i</w:t>
+      </w:r>
+      <w:proofErr w:type="spellEnd"/>
+      <w:r>
+        <w:rPr>
+          <w:rFonts w:ascii="Consolas" w:hAnsi="Consolas"/>
+          <w:color w:val="8B888F"/>
+          <w:sz w:val="21"/>
+          <w:szCs w:val="21"/>
+          <w:lang w:val="en-US" w:eastAsia="ru-RU"/>
+        </w:rPr>
+        <w:t>[</w:t>
+      </w:r>
+      <w:r>
+        <w:rPr>
+          <w:rFonts w:ascii="Consolas" w:hAnsi="Consolas"/>
+          <w:color w:val="948AE3"/>
+          <w:sz w:val="21"/>
+          <w:szCs w:val="21"/>
+          <w:lang w:val="en-US" w:eastAsia="ru-RU"/>
+        </w:rPr>
+        <w:t>0</w:t>
+      </w:r>
+      <w:r>
+        <w:rPr>
+          <w:rFonts w:ascii="Consolas" w:hAnsi="Consolas"/>
+          <w:color w:val="8B888F"/>
+          <w:sz w:val="21"/>
+          <w:szCs w:val="21"/>
+          <w:lang w:val="en-US" w:eastAsia="ru-RU"/>
+        </w:rPr>
+        <w:t>])</w:t>
+      </w:r>
+      <w:r>
+        <w:rPr>
+          <w:rFonts w:ascii="Consolas" w:hAnsi="Consolas"/>
+          <w:i/>
+          <w:iCs/>
+          <w:color w:val="5AD4E6"/>
+          <w:sz w:val="21"/>
+          <w:szCs w:val="21"/>
+          <w:lang w:val="en-US" w:eastAsia="ru-RU"/>
+        </w:rPr>
+        <w:t>:^10</w:t>
+      </w:r>
+      <w:r>
+        <w:rPr>
+          <w:rFonts w:ascii="Consolas" w:hAnsi="Consolas"/>
+          <w:color w:val="948AE3"/>
+          <w:sz w:val="21"/>
+          <w:szCs w:val="21"/>
+          <w:lang w:val="en-US" w:eastAsia="ru-RU"/>
+        </w:rPr>
+        <w:t>}</w:t>
+      </w:r>
+      <w:r>
+        <w:rPr>
+          <w:rFonts w:ascii="Consolas" w:hAnsi="Consolas"/>
+          <w:color w:val="FCE566"/>
+          <w:sz w:val="21"/>
+          <w:szCs w:val="21"/>
+          <w:lang w:val="en-US" w:eastAsia="ru-RU"/>
+        </w:rPr>
+        <w:t>|"</w:t>
+      </w:r>
+      <w:r>
+        <w:rPr>
+          <w:rFonts w:ascii="Consolas" w:hAnsi="Consolas"/>
+          <w:color w:val="8B888F"/>
+          <w:sz w:val="21"/>
+          <w:szCs w:val="21"/>
+          <w:lang w:val="en-US" w:eastAsia="ru-RU"/>
+        </w:rPr>
+        <w:t>)</w:t>
+      </w:r>
+    </w:p>
+    <w:p>
+      <w:pPr>
+        <w:rPr>
           <w:lang w:eastAsia="ru-RU"/>
         </w:rPr>
-        <w:t>str</w:t>
-      </w:r>
-      <w:proofErr w:type="spellEnd"/>
-      <w:r>
-        <w:rPr>
-          <w:rFonts w:ascii="Consolas" w:hAnsi="Consolas"/>
-          <w:color w:val="8B888F"/>
-          <w:sz w:val="21"/>
-          <w:szCs w:val="21"/>
+      </w:pPr>
+      <w:r>
+        <w:rPr>
           <w:lang w:eastAsia="ru-RU"/>
         </w:rPr>
-        <w:t>(</w:t>
-      </w:r>
-      <w:r>
-        <w:rPr>
-          <w:rFonts w:ascii="Consolas" w:hAnsi="Consolas"/>
-          <w:color w:val="F7F1FF"/>
-          <w:sz w:val="21"/>
-          <w:szCs w:val="21"/>
+        <w:t>Вывод каждого к</w:t>
+      </w:r>
+      <w:r>
+        <w:rPr>
           <w:lang w:eastAsia="ru-RU"/>
         </w:rPr>
-        <w:t>i</w:t>
-      </w:r>
-      <w:r>
-        <w:rPr>
-          <w:rFonts w:ascii="Consolas" w:hAnsi="Consolas"/>
-          <w:color w:val="8B888F"/>
-          <w:sz w:val="21"/>
-          <w:szCs w:val="21"/>
+        <w:t>о</w:t>
+      </w:r>
+      <w:r>
+        <w:rPr>
           <w:lang w:eastAsia="ru-RU"/>
         </w:rPr>
-        <w:t>[</w:t>
-      </w:r>
-      <w:r>
-        <w:rPr>
-          <w:rFonts w:ascii="Consolas" w:hAnsi="Consolas"/>
-          <w:color w:val="948AE3"/>
-          <w:sz w:val="21"/>
-          <w:szCs w:val="21"/>
+        <w:t>ртежа массива на экран</w:t>
+      </w:r>
+      <w:r>
+        <w:rPr>
           <w:lang w:eastAsia="ru-RU"/>
         </w:rPr>
-        <w:t>0</w:t>
-      </w:r>
-      <w:r>
-        <w:rPr>
-          <w:rFonts w:ascii="Consolas" w:hAnsi="Consolas"/>
-          <w:color w:val="8B888F"/>
-          <w:sz w:val="21"/>
-          <w:szCs w:val="21"/>
+        <w:t xml:space="preserve"> в виде таблицы с использованием </w:t>
+      </w:r>
+      <w:r>
+        <w:rPr>
+          <w:lang w:val="en-US" w:eastAsia="ru-RU"/>
+        </w:rPr>
+        <w:t>f</w:t>
+      </w:r>
+      <w:r>
+        <w:rPr>
           <w:lang w:eastAsia="ru-RU"/>
         </w:rPr>
-        <w:t>])</w:t>
-      </w:r>
-      <w:r>
-        <w:rPr>
-          <w:rFonts w:ascii="Consolas" w:hAnsi="Consolas"/>
-          <w:color w:val="F7F1FF"/>
-          <w:sz w:val="21"/>
-          <w:szCs w:val="21"/>
+        <w:t>-</w:t>
+      </w:r>
+      <w:r>
+        <w:rPr>
           <w:lang w:eastAsia="ru-RU"/>
         </w:rPr>
-        <w:t xml:space="preserve"> </w:t>
-      </w:r>
-      <w:r>
-        <w:rPr>
-          <w:rFonts w:ascii="Consolas" w:hAnsi="Consolas"/>
-          <w:color w:val="FC618D"/>
-          <w:sz w:val="21"/>
-          <w:szCs w:val="21"/>
+        <w:t>строк</w:t>
+      </w:r>
+      <w:r>
+        <w:rPr>
           <w:lang w:eastAsia="ru-RU"/>
         </w:rPr>
-        <w:t>+</w:t>
-      </w:r>
-      <w:r>
-        <w:rPr>
-          <w:rFonts w:ascii="Consolas" w:hAnsi="Consolas"/>
-          <w:color w:val="F7F1FF"/>
-          <w:sz w:val="21"/>
-          <w:szCs w:val="21"/>
-          <w:lang w:eastAsia="ru-RU"/>
-        </w:rPr>
-        <w:t xml:space="preserve"> </w:t>
-      </w:r>
-      <w:r>
-        <w:rPr>
-          <w:rFonts w:ascii="Consolas" w:hAnsi="Consolas"/>
-          <w:color w:val="8B888F"/>
-          <w:sz w:val="21"/>
-          <w:szCs w:val="21"/>
-          <w:lang w:eastAsia="ru-RU"/>
-        </w:rPr>
-        <w:t>"</w:t>
-      </w:r>
-      <w:r>
-        <w:rPr>
-          <w:rFonts w:ascii="Consolas" w:hAnsi="Consolas"/>
-          <w:color w:val="FCE566"/>
-          <w:sz w:val="21"/>
-          <w:szCs w:val="21"/>
-          <w:lang w:eastAsia="ru-RU"/>
-        </w:rPr>
-        <w:t xml:space="preserve"> раз.</w:t>
-      </w:r>
-      <w:r>
-        <w:rPr>
-          <w:rFonts w:ascii="Consolas" w:hAnsi="Consolas"/>
-          <w:color w:val="8B888F"/>
-          <w:sz w:val="21"/>
-          <w:szCs w:val="21"/>
-          <w:lang w:eastAsia="ru-RU"/>
-        </w:rPr>
-        <w:t>"</w:t>
-      </w:r>
-    </w:p>
-    <w:p>
-      <w:pPr>
-        <w:shd w:val="clear" w:color="auto" w:fill="222222"/>
-        <w:spacing w:line="285" w:lineRule="atLeast"/>
-        <w:ind w:firstLine="0"/>
-        <w:jc w:val="left"/>
-        <w:rPr>
-          <w:rFonts w:ascii="Consolas" w:hAnsi="Consolas"/>
-          <w:color w:val="8B888F"/>
-          <w:sz w:val="21"/>
-          <w:szCs w:val="21"/>
-          <w:lang w:eastAsia="ru-RU"/>
-        </w:rPr>
-      </w:pPr>
-      <w:r>
-        <w:rPr>
-          <w:rFonts w:ascii="Consolas" w:hAnsi="Consolas"/>
-          <w:color w:val="F7F1FF"/>
-          <w:sz w:val="21"/>
-          <w:szCs w:val="21"/>
-          <w:lang w:eastAsia="ru-RU"/>
-        </w:rPr>
-        <w:t xml:space="preserve">        </w:t>
-      </w:r>
-      <w:proofErr w:type="spellStart"/>
-      <w:r>
-        <w:rPr>
-          <w:rFonts w:ascii="Consolas" w:hAnsi="Consolas"/>
-          <w:color w:val="7BD88F"/>
-          <w:sz w:val="21"/>
-          <w:szCs w:val="21"/>
-          <w:lang w:eastAsia="ru-RU"/>
-        </w:rPr>
-        <w:t>print</w:t>
-      </w:r>
-      <w:proofErr w:type="spellEnd"/>
-      <w:r>
-        <w:rPr>
-          <w:rFonts w:ascii="Consolas" w:hAnsi="Consolas"/>
-          <w:color w:val="8B888F"/>
-          <w:sz w:val="21"/>
-          <w:szCs w:val="21"/>
-          <w:lang w:eastAsia="ru-RU"/>
-        </w:rPr>
-        <w:t>(</w:t>
-      </w:r>
-      <w:proofErr w:type="spellStart"/>
-      <w:r>
-        <w:rPr>
-          <w:rFonts w:ascii="Consolas" w:hAnsi="Consolas"/>
-          <w:color w:val="F7F1FF"/>
-          <w:sz w:val="21"/>
-          <w:szCs w:val="21"/>
-          <w:lang w:eastAsia="ru-RU"/>
-        </w:rPr>
-        <w:t>pr</w:t>
-      </w:r>
-      <w:proofErr w:type="spellEnd"/>
-      <w:r>
-        <w:rPr>
-          <w:rFonts w:ascii="Consolas" w:hAnsi="Consolas"/>
-          <w:color w:val="8B888F"/>
-          <w:sz w:val="21"/>
-          <w:szCs w:val="21"/>
-          <w:lang w:eastAsia="ru-RU"/>
-        </w:rPr>
-        <w:t>)</w:t>
-      </w:r>
-    </w:p>
-    <w:p>
-      <w:pPr>
-        <w:rPr>
-          <w:lang w:eastAsia="ru-RU"/>
-        </w:rPr>
-      </w:pPr>
-      <w:r>
-        <w:rPr>
-          <w:lang w:eastAsia="ru-RU"/>
-        </w:rPr>
-        <w:t>Вывод каждого картежа массива на экран.</w:t>
+        <w:t>.</w:t>
       </w:r>
     </w:p>
     <w:p>
@@ -3163,10 +3123,7 @@
         <w:t xml:space="preserve"> со строкой </w:t>
       </w:r>
       <w:r>
-        <w:t>“</w:t>
-      </w:r>
-      <w:r>
-        <w:t xml:space="preserve">Раз два три два </w:t>
+        <w:t xml:space="preserve">“Раз два три два </w:t>
       </w:r>
       <w:proofErr w:type="spellStart"/>
       <w:r>
@@ -3390,10 +3347,10 @@
           <w:noProof/>
         </w:rPr>
         <w:drawing>
-          <wp:inline distT="0" distB="0" distL="0" distR="0" wp14:anchorId="6D554AF7" wp14:editId="7C29C70F">
-            <wp:extent cx="2705100" cy="2819400"/>
-            <wp:effectExtent l="0" t="0" r="0" b="0"/>
-            <wp:docPr id="7" name="Рисунок 7"/>
+          <wp:inline distT="0" distB="0" distL="0" distR="0" wp14:anchorId="10F0D962" wp14:editId="02D04F9C">
+            <wp:extent cx="1676400" cy="2505075"/>
+            <wp:effectExtent l="0" t="0" r="0" b="9525"/>
+            <wp:docPr id="3" name="Рисунок 3"/>
             <wp:cNvGraphicFramePr>
               <a:graphicFrameLocks xmlns:a="http://schemas.openxmlformats.org/drawingml/2006/main" noChangeAspect="1"/>
             </wp:cNvGraphicFramePr>
@@ -3413,7 +3370,7 @@
                   <pic:spPr>
                     <a:xfrm>
                       <a:off x="0" y="0"/>
-                      <a:ext cx="2705100" cy="2819400"/>
+                      <a:ext cx="1676400" cy="2505075"/>
                     </a:xfrm>
                     <a:prstGeom prst="rect">
                       <a:avLst/>
@@ -3432,13 +3389,19 @@
         <w:ind w:firstLine="0"/>
       </w:pPr>
       <w:r>
-        <w:t xml:space="preserve">Наиболее часто встречающимися оказались союзы </w:t>
+        <w:t xml:space="preserve">Наиболее часто встречающимися оказались </w:t>
+      </w:r>
+      <w:r>
+        <w:t>слова</w:t>
+      </w:r>
+      <w:r>
+        <w:t xml:space="preserve"> </w:t>
       </w:r>
       <w:r>
         <w:t>“</w:t>
       </w:r>
       <w:r>
-        <w:t>И</w:t>
+        <w:t>и</w:t>
       </w:r>
       <w:r>
         <w:t>”</w:t>
@@ -3450,7 +3413,7 @@
         <w:t>“</w:t>
       </w:r>
       <w:r>
-        <w:t>Как</w:t>
+        <w:t>без</w:t>
       </w:r>
       <w:r>
         <w:t>”</w:t>
@@ -3493,13 +3456,7 @@
         </w:numPr>
       </w:pPr>
       <w:r>
-        <w:t xml:space="preserve">Строка в Python </w:t>
-      </w:r>
-      <w:r>
-        <w:t>— это</w:t>
-      </w:r>
-      <w:r>
-        <w:t xml:space="preserve"> последовательность символов, представленных в виде текста, и она может содержать буквы, цифры, символы пунктуации и другие символы.</w:t>
+        <w:t>Строка в Python — это последовательность символов, представленных в виде текста, и она может содержать буквы, цифры, символы пунктуации и другие символы.</w:t>
       </w:r>
     </w:p>
     <w:p>
@@ -3520,13 +3477,7 @@
     </w:p>
     <w:p>
       <w:r>
-        <w:t xml:space="preserve">Строковый литерал </w:t>
-      </w:r>
-      <w:r>
-        <w:t>— это</w:t>
-      </w:r>
-      <w:r>
-        <w:t xml:space="preserve"> представление строки в исходном коде программы. Он заключается в одинарные (' '), двойные (" ") или тройные (''' ''' или """ """) кавычки.</w:t>
+        <w:t>Строковый литерал — это представление строки в исходном коде программы. Он заключается в одинарные (' '), двойные (" ") или тройные (''' ''' или """ """) кавычки.</w:t>
       </w:r>
     </w:p>
     <w:p>
@@ -3858,21 +3809,7 @@
           <w:b/>
           <w:bCs/>
         </w:rPr>
-        <w:t xml:space="preserve">Как разбить строку по </w:t>
-      </w:r>
-      <w:r>
-        <w:rPr>
-          <w:b/>
-          <w:bCs/>
-        </w:rPr>
-        <w:t>определённому</w:t>
-      </w:r>
-      <w:r>
-        <w:rPr>
-          <w:b/>
-          <w:bCs/>
-        </w:rPr>
-        <w:t xml:space="preserve"> символу?</w:t>
+        <w:t>Как разбить строку по определённому символу?</w:t>
       </w:r>
     </w:p>
     <w:p>
@@ -4193,11 +4130,6 @@
       </w:r>
     </w:p>
     <w:p>
-      <w:pPr>
-        <w:rPr>
-          <w:lang w:val="en-US"/>
-        </w:rPr>
-      </w:pPr>
       <w:r>
         <w:t xml:space="preserve">Значения могут быть выведены в столбец с заданной шириной, используя методы форматирования строк, такие как </w:t>
       </w:r>
@@ -6232,6 +6164,7 @@
   <w:style w:type="character" w:default="1" w:styleId="a0">
     <w:name w:val="Default Paragraph Font"/>
     <w:uiPriority w:val="1"/>
+    <w:semiHidden/>
     <w:unhideWhenUsed/>
   </w:style>
   <w:style w:type="table" w:default="1" w:styleId="a1">

</xml_diff>